<commit_message>
Socket.io notes with TOC
</commit_message>
<xml_diff>
--- a/Resources/Socket.IO - Notes.docx
+++ b/Resources/Socket.IO - Notes.docx
@@ -17,20 +17,2470 @@
         </w:rPr>
         <w:t>Socket.IO</w:t>
       </w:r>
-    </w:p>
+      <w:bookmarkStart w:id="0" w:name="_GoBack"/>
+      <w:bookmarkEnd w:id="0"/>
+    </w:p>
+    <w:sdt>
+      <w:sdtPr>
+        <w:id w:val="-834764196"/>
+        <w:docPartObj>
+          <w:docPartGallery w:val="Table of Contents"/>
+          <w:docPartUnique/>
+        </w:docPartObj>
+      </w:sdtPr>
+      <w:sdtEndPr>
+        <w:rPr>
+          <w:rFonts w:ascii="Segoe UI" w:eastAsiaTheme="minorEastAsia" w:hAnsi="Segoe UI" w:cstheme="minorBidi"/>
+          <w:b/>
+          <w:bCs/>
+          <w:noProof/>
+          <w:color w:val="auto"/>
+          <w:sz w:val="22"/>
+          <w:szCs w:val="21"/>
+        </w:rPr>
+      </w:sdtEndPr>
+      <w:sdtContent>
+        <w:p>
+          <w:pPr>
+            <w:pStyle w:val="TOCHeading"/>
+          </w:pPr>
+          <w:r>
+            <w:t>Contents</w:t>
+          </w:r>
+        </w:p>
+        <w:p>
+          <w:pPr>
+            <w:pStyle w:val="TOC1"/>
+            <w:tabs>
+              <w:tab w:val="right" w:leader="dot" w:pos="9350"/>
+            </w:tabs>
+            <w:rPr>
+              <w:rFonts w:asciiTheme="minorHAnsi" w:hAnsiTheme="minorHAnsi"/>
+              <w:noProof/>
+              <w:szCs w:val="22"/>
+            </w:rPr>
+          </w:pPr>
+          <w:r>
+            <w:fldChar w:fldCharType="begin"/>
+          </w:r>
+          <w:r>
+            <w:instrText xml:space="preserve"> TOC \o "1-3" \h \z \u </w:instrText>
+          </w:r>
+          <w:r>
+            <w:fldChar w:fldCharType="separate"/>
+          </w:r>
+          <w:hyperlink w:anchor="_Toc60666854" w:history="1">
+            <w:r>
+              <w:rPr>
+                <w:rStyle w:val="Hyperlink"/>
+                <w:noProof/>
+              </w:rPr>
+              <w:t>Before Socket.IO</w:t>
+            </w:r>
+            <w:r>
+              <w:rPr>
+                <w:noProof/>
+                <w:webHidden/>
+              </w:rPr>
+              <w:tab/>
+            </w:r>
+            <w:r>
+              <w:rPr>
+                <w:noProof/>
+                <w:webHidden/>
+              </w:rPr>
+              <w:fldChar w:fldCharType="begin"/>
+            </w:r>
+            <w:r>
+              <w:rPr>
+                <w:noProof/>
+                <w:webHidden/>
+              </w:rPr>
+              <w:instrText xml:space="preserve"> PAGEREF _Toc60666854 \h </w:instrText>
+            </w:r>
+            <w:r>
+              <w:rPr>
+                <w:noProof/>
+                <w:webHidden/>
+              </w:rPr>
+            </w:r>
+            <w:r>
+              <w:rPr>
+                <w:noProof/>
+                <w:webHidden/>
+              </w:rPr>
+              <w:fldChar w:fldCharType="separate"/>
+            </w:r>
+            <w:r>
+              <w:rPr>
+                <w:noProof/>
+                <w:webHidden/>
+              </w:rPr>
+              <w:t>3</w:t>
+            </w:r>
+            <w:r>
+              <w:rPr>
+                <w:noProof/>
+                <w:webHidden/>
+              </w:rPr>
+              <w:fldChar w:fldCharType="end"/>
+            </w:r>
+          </w:hyperlink>
+        </w:p>
+        <w:p>
+          <w:pPr>
+            <w:pStyle w:val="TOC2"/>
+            <w:tabs>
+              <w:tab w:val="right" w:leader="dot" w:pos="9350"/>
+            </w:tabs>
+            <w:rPr>
+              <w:rFonts w:asciiTheme="minorHAnsi" w:hAnsiTheme="minorHAnsi"/>
+              <w:noProof/>
+              <w:szCs w:val="22"/>
+            </w:rPr>
+          </w:pPr>
+          <w:hyperlink w:anchor="_Toc60666855" w:history="1">
+            <w:r>
+              <w:rPr>
+                <w:rStyle w:val="Hyperlink"/>
+                <w:noProof/>
+              </w:rPr>
+              <w:t>Pre-SocketIO</w:t>
+            </w:r>
+            <w:r>
+              <w:rPr>
+                <w:noProof/>
+                <w:webHidden/>
+              </w:rPr>
+              <w:tab/>
+            </w:r>
+            <w:r>
+              <w:rPr>
+                <w:noProof/>
+                <w:webHidden/>
+              </w:rPr>
+              <w:fldChar w:fldCharType="begin"/>
+            </w:r>
+            <w:r>
+              <w:rPr>
+                <w:noProof/>
+                <w:webHidden/>
+              </w:rPr>
+              <w:instrText xml:space="preserve"> PAGEREF _Toc60666855 \h </w:instrText>
+            </w:r>
+            <w:r>
+              <w:rPr>
+                <w:noProof/>
+                <w:webHidden/>
+              </w:rPr>
+            </w:r>
+            <w:r>
+              <w:rPr>
+                <w:noProof/>
+                <w:webHidden/>
+              </w:rPr>
+              <w:fldChar w:fldCharType="separate"/>
+            </w:r>
+            <w:r>
+              <w:rPr>
+                <w:noProof/>
+                <w:webHidden/>
+              </w:rPr>
+              <w:t>3</w:t>
+            </w:r>
+            <w:r>
+              <w:rPr>
+                <w:noProof/>
+                <w:webHidden/>
+              </w:rPr>
+              <w:fldChar w:fldCharType="end"/>
+            </w:r>
+          </w:hyperlink>
+        </w:p>
+        <w:p>
+          <w:pPr>
+            <w:pStyle w:val="TOC2"/>
+            <w:tabs>
+              <w:tab w:val="right" w:leader="dot" w:pos="9350"/>
+            </w:tabs>
+            <w:rPr>
+              <w:rFonts w:asciiTheme="minorHAnsi" w:hAnsiTheme="minorHAnsi"/>
+              <w:noProof/>
+              <w:szCs w:val="22"/>
+            </w:rPr>
+          </w:pPr>
+          <w:hyperlink w:anchor="_Toc60666856" w:history="1">
+            <w:r>
+              <w:rPr>
+                <w:rStyle w:val="Hyperlink"/>
+                <w:noProof/>
+              </w:rPr>
+              <w:t>TCP/UDP and Networking 101</w:t>
+            </w:r>
+            <w:r>
+              <w:rPr>
+                <w:noProof/>
+                <w:webHidden/>
+              </w:rPr>
+              <w:tab/>
+            </w:r>
+            <w:r>
+              <w:rPr>
+                <w:noProof/>
+                <w:webHidden/>
+              </w:rPr>
+              <w:fldChar w:fldCharType="begin"/>
+            </w:r>
+            <w:r>
+              <w:rPr>
+                <w:noProof/>
+                <w:webHidden/>
+              </w:rPr>
+              <w:instrText xml:space="preserve"> PAGEREF _Toc60666856 \h </w:instrText>
+            </w:r>
+            <w:r>
+              <w:rPr>
+                <w:noProof/>
+                <w:webHidden/>
+              </w:rPr>
+            </w:r>
+            <w:r>
+              <w:rPr>
+                <w:noProof/>
+                <w:webHidden/>
+              </w:rPr>
+              <w:fldChar w:fldCharType="separate"/>
+            </w:r>
+            <w:r>
+              <w:rPr>
+                <w:noProof/>
+                <w:webHidden/>
+              </w:rPr>
+              <w:t>3</w:t>
+            </w:r>
+            <w:r>
+              <w:rPr>
+                <w:noProof/>
+                <w:webHidden/>
+              </w:rPr>
+              <w:fldChar w:fldCharType="end"/>
+            </w:r>
+          </w:hyperlink>
+        </w:p>
+        <w:p>
+          <w:pPr>
+            <w:pStyle w:val="TOC3"/>
+            <w:tabs>
+              <w:tab w:val="right" w:leader="dot" w:pos="9350"/>
+            </w:tabs>
+            <w:rPr>
+              <w:rFonts w:asciiTheme="minorHAnsi" w:hAnsiTheme="minorHAnsi"/>
+              <w:noProof/>
+              <w:szCs w:val="22"/>
+            </w:rPr>
+          </w:pPr>
+          <w:hyperlink w:anchor="_Toc60666857" w:history="1">
+            <w:r>
+              <w:rPr>
+                <w:rStyle w:val="Hyperlink"/>
+                <w:noProof/>
+              </w:rPr>
+              <w:t>Packet Structure</w:t>
+            </w:r>
+            <w:r>
+              <w:rPr>
+                <w:noProof/>
+                <w:webHidden/>
+              </w:rPr>
+              <w:tab/>
+            </w:r>
+            <w:r>
+              <w:rPr>
+                <w:noProof/>
+                <w:webHidden/>
+              </w:rPr>
+              <w:fldChar w:fldCharType="begin"/>
+            </w:r>
+            <w:r>
+              <w:rPr>
+                <w:noProof/>
+                <w:webHidden/>
+              </w:rPr>
+              <w:instrText xml:space="preserve"> PAGEREF _Toc60666857 \h </w:instrText>
+            </w:r>
+            <w:r>
+              <w:rPr>
+                <w:noProof/>
+                <w:webHidden/>
+              </w:rPr>
+            </w:r>
+            <w:r>
+              <w:rPr>
+                <w:noProof/>
+                <w:webHidden/>
+              </w:rPr>
+              <w:fldChar w:fldCharType="separate"/>
+            </w:r>
+            <w:r>
+              <w:rPr>
+                <w:noProof/>
+                <w:webHidden/>
+              </w:rPr>
+              <w:t>4</w:t>
+            </w:r>
+            <w:r>
+              <w:rPr>
+                <w:noProof/>
+                <w:webHidden/>
+              </w:rPr>
+              <w:fldChar w:fldCharType="end"/>
+            </w:r>
+          </w:hyperlink>
+        </w:p>
+        <w:p>
+          <w:pPr>
+            <w:pStyle w:val="TOC3"/>
+            <w:tabs>
+              <w:tab w:val="right" w:leader="dot" w:pos="9350"/>
+            </w:tabs>
+            <w:rPr>
+              <w:rFonts w:asciiTheme="minorHAnsi" w:hAnsiTheme="minorHAnsi"/>
+              <w:noProof/>
+              <w:szCs w:val="22"/>
+            </w:rPr>
+          </w:pPr>
+          <w:hyperlink w:anchor="_Toc60666858" w:history="1">
+            <w:r>
+              <w:rPr>
+                <w:rStyle w:val="Hyperlink"/>
+                <w:noProof/>
+              </w:rPr>
+              <w:t>UDP (User Datagram Protocol)</w:t>
+            </w:r>
+            <w:r>
+              <w:rPr>
+                <w:noProof/>
+                <w:webHidden/>
+              </w:rPr>
+              <w:tab/>
+            </w:r>
+            <w:r>
+              <w:rPr>
+                <w:noProof/>
+                <w:webHidden/>
+              </w:rPr>
+              <w:fldChar w:fldCharType="begin"/>
+            </w:r>
+            <w:r>
+              <w:rPr>
+                <w:noProof/>
+                <w:webHidden/>
+              </w:rPr>
+              <w:instrText xml:space="preserve"> PAGEREF _Toc60666858 \h </w:instrText>
+            </w:r>
+            <w:r>
+              <w:rPr>
+                <w:noProof/>
+                <w:webHidden/>
+              </w:rPr>
+            </w:r>
+            <w:r>
+              <w:rPr>
+                <w:noProof/>
+                <w:webHidden/>
+              </w:rPr>
+              <w:fldChar w:fldCharType="separate"/>
+            </w:r>
+            <w:r>
+              <w:rPr>
+                <w:noProof/>
+                <w:webHidden/>
+              </w:rPr>
+              <w:t>4</w:t>
+            </w:r>
+            <w:r>
+              <w:rPr>
+                <w:noProof/>
+                <w:webHidden/>
+              </w:rPr>
+              <w:fldChar w:fldCharType="end"/>
+            </w:r>
+          </w:hyperlink>
+        </w:p>
+        <w:p>
+          <w:pPr>
+            <w:pStyle w:val="TOC3"/>
+            <w:tabs>
+              <w:tab w:val="right" w:leader="dot" w:pos="9350"/>
+            </w:tabs>
+            <w:rPr>
+              <w:rFonts w:asciiTheme="minorHAnsi" w:hAnsiTheme="minorHAnsi"/>
+              <w:noProof/>
+              <w:szCs w:val="22"/>
+            </w:rPr>
+          </w:pPr>
+          <w:hyperlink w:anchor="_Toc60666859" w:history="1">
+            <w:r>
+              <w:rPr>
+                <w:rStyle w:val="Hyperlink"/>
+                <w:noProof/>
+              </w:rPr>
+              <w:t>TCP (Transmission Control Protocol)</w:t>
+            </w:r>
+            <w:r>
+              <w:rPr>
+                <w:noProof/>
+                <w:webHidden/>
+              </w:rPr>
+              <w:tab/>
+            </w:r>
+            <w:r>
+              <w:rPr>
+                <w:noProof/>
+                <w:webHidden/>
+              </w:rPr>
+              <w:fldChar w:fldCharType="begin"/>
+            </w:r>
+            <w:r>
+              <w:rPr>
+                <w:noProof/>
+                <w:webHidden/>
+              </w:rPr>
+              <w:instrText xml:space="preserve"> PAGEREF _Toc60666859 \h </w:instrText>
+            </w:r>
+            <w:r>
+              <w:rPr>
+                <w:noProof/>
+                <w:webHidden/>
+              </w:rPr>
+            </w:r>
+            <w:r>
+              <w:rPr>
+                <w:noProof/>
+                <w:webHidden/>
+              </w:rPr>
+              <w:fldChar w:fldCharType="separate"/>
+            </w:r>
+            <w:r>
+              <w:rPr>
+                <w:noProof/>
+                <w:webHidden/>
+              </w:rPr>
+              <w:t>5</w:t>
+            </w:r>
+            <w:r>
+              <w:rPr>
+                <w:noProof/>
+                <w:webHidden/>
+              </w:rPr>
+              <w:fldChar w:fldCharType="end"/>
+            </w:r>
+          </w:hyperlink>
+        </w:p>
+        <w:p>
+          <w:pPr>
+            <w:pStyle w:val="TOC2"/>
+            <w:tabs>
+              <w:tab w:val="right" w:leader="dot" w:pos="9350"/>
+            </w:tabs>
+            <w:rPr>
+              <w:rFonts w:asciiTheme="minorHAnsi" w:hAnsiTheme="minorHAnsi"/>
+              <w:noProof/>
+              <w:szCs w:val="22"/>
+            </w:rPr>
+          </w:pPr>
+          <w:hyperlink w:anchor="_Toc60666860" w:history="1">
+            <w:r>
+              <w:rPr>
+                <w:rStyle w:val="Hyperlink"/>
+                <w:noProof/>
+              </w:rPr>
+              <w:t>Networking 201 – What is Socket and why should we care</w:t>
+            </w:r>
+            <w:r>
+              <w:rPr>
+                <w:noProof/>
+                <w:webHidden/>
+              </w:rPr>
+              <w:tab/>
+            </w:r>
+            <w:r>
+              <w:rPr>
+                <w:noProof/>
+                <w:webHidden/>
+              </w:rPr>
+              <w:fldChar w:fldCharType="begin"/>
+            </w:r>
+            <w:r>
+              <w:rPr>
+                <w:noProof/>
+                <w:webHidden/>
+              </w:rPr>
+              <w:instrText xml:space="preserve"> PAGEREF _Toc60666860 \h </w:instrText>
+            </w:r>
+            <w:r>
+              <w:rPr>
+                <w:noProof/>
+                <w:webHidden/>
+              </w:rPr>
+            </w:r>
+            <w:r>
+              <w:rPr>
+                <w:noProof/>
+                <w:webHidden/>
+              </w:rPr>
+              <w:fldChar w:fldCharType="separate"/>
+            </w:r>
+            <w:r>
+              <w:rPr>
+                <w:noProof/>
+                <w:webHidden/>
+              </w:rPr>
+              <w:t>6</w:t>
+            </w:r>
+            <w:r>
+              <w:rPr>
+                <w:noProof/>
+                <w:webHidden/>
+              </w:rPr>
+              <w:fldChar w:fldCharType="end"/>
+            </w:r>
+          </w:hyperlink>
+        </w:p>
+        <w:p>
+          <w:pPr>
+            <w:pStyle w:val="TOC3"/>
+            <w:tabs>
+              <w:tab w:val="right" w:leader="dot" w:pos="9350"/>
+            </w:tabs>
+            <w:rPr>
+              <w:rFonts w:asciiTheme="minorHAnsi" w:hAnsiTheme="minorHAnsi"/>
+              <w:noProof/>
+              <w:szCs w:val="22"/>
+            </w:rPr>
+          </w:pPr>
+          <w:hyperlink w:anchor="_Toc60666861" w:history="1">
+            <w:r>
+              <w:rPr>
+                <w:rStyle w:val="Hyperlink"/>
+                <w:noProof/>
+              </w:rPr>
+              <w:t>Client-Server model with Socket.IO</w:t>
+            </w:r>
+            <w:r>
+              <w:rPr>
+                <w:noProof/>
+                <w:webHidden/>
+              </w:rPr>
+              <w:tab/>
+            </w:r>
+            <w:r>
+              <w:rPr>
+                <w:noProof/>
+                <w:webHidden/>
+              </w:rPr>
+              <w:fldChar w:fldCharType="begin"/>
+            </w:r>
+            <w:r>
+              <w:rPr>
+                <w:noProof/>
+                <w:webHidden/>
+              </w:rPr>
+              <w:instrText xml:space="preserve"> PAGEREF _Toc60666861 \h </w:instrText>
+            </w:r>
+            <w:r>
+              <w:rPr>
+                <w:noProof/>
+                <w:webHidden/>
+              </w:rPr>
+            </w:r>
+            <w:r>
+              <w:rPr>
+                <w:noProof/>
+                <w:webHidden/>
+              </w:rPr>
+              <w:fldChar w:fldCharType="separate"/>
+            </w:r>
+            <w:r>
+              <w:rPr>
+                <w:noProof/>
+                <w:webHidden/>
+              </w:rPr>
+              <w:t>6</w:t>
+            </w:r>
+            <w:r>
+              <w:rPr>
+                <w:noProof/>
+                <w:webHidden/>
+              </w:rPr>
+              <w:fldChar w:fldCharType="end"/>
+            </w:r>
+          </w:hyperlink>
+        </w:p>
+        <w:p>
+          <w:pPr>
+            <w:pStyle w:val="TOC2"/>
+            <w:tabs>
+              <w:tab w:val="right" w:leader="dot" w:pos="9350"/>
+            </w:tabs>
+            <w:rPr>
+              <w:rFonts w:asciiTheme="minorHAnsi" w:hAnsiTheme="minorHAnsi"/>
+              <w:noProof/>
+              <w:szCs w:val="22"/>
+            </w:rPr>
+          </w:pPr>
+          <w:hyperlink w:anchor="_Toc60666862" w:history="1">
+            <w:r>
+              <w:rPr>
+                <w:rStyle w:val="Hyperlink"/>
+                <w:noProof/>
+              </w:rPr>
+              <w:t>HTTP vs Web sockets</w:t>
+            </w:r>
+            <w:r>
+              <w:rPr>
+                <w:noProof/>
+                <w:webHidden/>
+              </w:rPr>
+              <w:tab/>
+            </w:r>
+            <w:r>
+              <w:rPr>
+                <w:noProof/>
+                <w:webHidden/>
+              </w:rPr>
+              <w:fldChar w:fldCharType="begin"/>
+            </w:r>
+            <w:r>
+              <w:rPr>
+                <w:noProof/>
+                <w:webHidden/>
+              </w:rPr>
+              <w:instrText xml:space="preserve"> PAGEREF _Toc60666862 \h </w:instrText>
+            </w:r>
+            <w:r>
+              <w:rPr>
+                <w:noProof/>
+                <w:webHidden/>
+              </w:rPr>
+            </w:r>
+            <w:r>
+              <w:rPr>
+                <w:noProof/>
+                <w:webHidden/>
+              </w:rPr>
+              <w:fldChar w:fldCharType="separate"/>
+            </w:r>
+            <w:r>
+              <w:rPr>
+                <w:noProof/>
+                <w:webHidden/>
+              </w:rPr>
+              <w:t>7</w:t>
+            </w:r>
+            <w:r>
+              <w:rPr>
+                <w:noProof/>
+                <w:webHidden/>
+              </w:rPr>
+              <w:fldChar w:fldCharType="end"/>
+            </w:r>
+          </w:hyperlink>
+        </w:p>
+        <w:p>
+          <w:pPr>
+            <w:pStyle w:val="TOC2"/>
+            <w:tabs>
+              <w:tab w:val="right" w:leader="dot" w:pos="9350"/>
+            </w:tabs>
+            <w:rPr>
+              <w:rFonts w:asciiTheme="minorHAnsi" w:hAnsiTheme="minorHAnsi"/>
+              <w:noProof/>
+              <w:szCs w:val="22"/>
+            </w:rPr>
+          </w:pPr>
+          <w:hyperlink w:anchor="_Toc60666863" w:history="1">
+            <w:r>
+              <w:rPr>
+                <w:rStyle w:val="Hyperlink"/>
+                <w:noProof/>
+              </w:rPr>
+              <w:t>Short Overview of Native Web Sockets</w:t>
+            </w:r>
+            <w:r>
+              <w:rPr>
+                <w:noProof/>
+                <w:webHidden/>
+              </w:rPr>
+              <w:tab/>
+            </w:r>
+            <w:r>
+              <w:rPr>
+                <w:noProof/>
+                <w:webHidden/>
+              </w:rPr>
+              <w:fldChar w:fldCharType="begin"/>
+            </w:r>
+            <w:r>
+              <w:rPr>
+                <w:noProof/>
+                <w:webHidden/>
+              </w:rPr>
+              <w:instrText xml:space="preserve"> PAGEREF _Toc60666863 \h </w:instrText>
+            </w:r>
+            <w:r>
+              <w:rPr>
+                <w:noProof/>
+                <w:webHidden/>
+              </w:rPr>
+            </w:r>
+            <w:r>
+              <w:rPr>
+                <w:noProof/>
+                <w:webHidden/>
+              </w:rPr>
+              <w:fldChar w:fldCharType="separate"/>
+            </w:r>
+            <w:r>
+              <w:rPr>
+                <w:noProof/>
+                <w:webHidden/>
+              </w:rPr>
+              <w:t>7</w:t>
+            </w:r>
+            <w:r>
+              <w:rPr>
+                <w:noProof/>
+                <w:webHidden/>
+              </w:rPr>
+              <w:fldChar w:fldCharType="end"/>
+            </w:r>
+          </w:hyperlink>
+        </w:p>
+        <w:p>
+          <w:pPr>
+            <w:pStyle w:val="TOC1"/>
+            <w:tabs>
+              <w:tab w:val="right" w:leader="dot" w:pos="9350"/>
+            </w:tabs>
+            <w:rPr>
+              <w:rFonts w:asciiTheme="minorHAnsi" w:hAnsiTheme="minorHAnsi"/>
+              <w:noProof/>
+              <w:szCs w:val="22"/>
+            </w:rPr>
+          </w:pPr>
+          <w:hyperlink w:anchor="_Toc60666864" w:history="1">
+            <w:r>
+              <w:rPr>
+                <w:rStyle w:val="Hyperlink"/>
+                <w:noProof/>
+              </w:rPr>
+              <w:t>Socket.IO 101</w:t>
+            </w:r>
+            <w:r>
+              <w:rPr>
+                <w:noProof/>
+                <w:webHidden/>
+              </w:rPr>
+              <w:tab/>
+            </w:r>
+            <w:r>
+              <w:rPr>
+                <w:noProof/>
+                <w:webHidden/>
+              </w:rPr>
+              <w:fldChar w:fldCharType="begin"/>
+            </w:r>
+            <w:r>
+              <w:rPr>
+                <w:noProof/>
+                <w:webHidden/>
+              </w:rPr>
+              <w:instrText xml:space="preserve"> PAGEREF _Toc60666864 \h </w:instrText>
+            </w:r>
+            <w:r>
+              <w:rPr>
+                <w:noProof/>
+                <w:webHidden/>
+              </w:rPr>
+            </w:r>
+            <w:r>
+              <w:rPr>
+                <w:noProof/>
+                <w:webHidden/>
+              </w:rPr>
+              <w:fldChar w:fldCharType="separate"/>
+            </w:r>
+            <w:r>
+              <w:rPr>
+                <w:noProof/>
+                <w:webHidden/>
+              </w:rPr>
+              <w:t>9</w:t>
+            </w:r>
+            <w:r>
+              <w:rPr>
+                <w:noProof/>
+                <w:webHidden/>
+              </w:rPr>
+              <w:fldChar w:fldCharType="end"/>
+            </w:r>
+          </w:hyperlink>
+        </w:p>
+        <w:p>
+          <w:pPr>
+            <w:pStyle w:val="TOC2"/>
+            <w:tabs>
+              <w:tab w:val="right" w:leader="dot" w:pos="9350"/>
+            </w:tabs>
+            <w:rPr>
+              <w:rFonts w:asciiTheme="minorHAnsi" w:hAnsiTheme="minorHAnsi"/>
+              <w:noProof/>
+              <w:szCs w:val="22"/>
+            </w:rPr>
+          </w:pPr>
+          <w:hyperlink w:anchor="_Toc60666865" w:history="1">
+            <w:r>
+              <w:rPr>
+                <w:rStyle w:val="Hyperlink"/>
+                <w:noProof/>
+              </w:rPr>
+              <w:t>The Basics and Socket.IO vs WS</w:t>
+            </w:r>
+            <w:r>
+              <w:rPr>
+                <w:noProof/>
+                <w:webHidden/>
+              </w:rPr>
+              <w:tab/>
+            </w:r>
+            <w:r>
+              <w:rPr>
+                <w:noProof/>
+                <w:webHidden/>
+              </w:rPr>
+              <w:fldChar w:fldCharType="begin"/>
+            </w:r>
+            <w:r>
+              <w:rPr>
+                <w:noProof/>
+                <w:webHidden/>
+              </w:rPr>
+              <w:instrText xml:space="preserve"> PAGEREF _Toc60666865 \h </w:instrText>
+            </w:r>
+            <w:r>
+              <w:rPr>
+                <w:noProof/>
+                <w:webHidden/>
+              </w:rPr>
+            </w:r>
+            <w:r>
+              <w:rPr>
+                <w:noProof/>
+                <w:webHidden/>
+              </w:rPr>
+              <w:fldChar w:fldCharType="separate"/>
+            </w:r>
+            <w:r>
+              <w:rPr>
+                <w:noProof/>
+                <w:webHidden/>
+              </w:rPr>
+              <w:t>9</w:t>
+            </w:r>
+            <w:r>
+              <w:rPr>
+                <w:noProof/>
+                <w:webHidden/>
+              </w:rPr>
+              <w:fldChar w:fldCharType="end"/>
+            </w:r>
+          </w:hyperlink>
+        </w:p>
+        <w:p>
+          <w:pPr>
+            <w:pStyle w:val="TOC2"/>
+            <w:tabs>
+              <w:tab w:val="right" w:leader="dot" w:pos="9350"/>
+            </w:tabs>
+            <w:rPr>
+              <w:rFonts w:asciiTheme="minorHAnsi" w:hAnsiTheme="minorHAnsi"/>
+              <w:noProof/>
+              <w:szCs w:val="22"/>
+            </w:rPr>
+          </w:pPr>
+          <w:hyperlink w:anchor="_Toc60666866" w:history="1">
+            <w:r>
+              <w:rPr>
+                <w:rStyle w:val="Hyperlink"/>
+                <w:noProof/>
+              </w:rPr>
+              <w:t>Why Socket.io</w:t>
+            </w:r>
+            <w:r>
+              <w:rPr>
+                <w:noProof/>
+                <w:webHidden/>
+              </w:rPr>
+              <w:tab/>
+            </w:r>
+            <w:r>
+              <w:rPr>
+                <w:noProof/>
+                <w:webHidden/>
+              </w:rPr>
+              <w:fldChar w:fldCharType="begin"/>
+            </w:r>
+            <w:r>
+              <w:rPr>
+                <w:noProof/>
+                <w:webHidden/>
+              </w:rPr>
+              <w:instrText xml:space="preserve"> PAGEREF _Toc60666866 \h </w:instrText>
+            </w:r>
+            <w:r>
+              <w:rPr>
+                <w:noProof/>
+                <w:webHidden/>
+              </w:rPr>
+            </w:r>
+            <w:r>
+              <w:rPr>
+                <w:noProof/>
+                <w:webHidden/>
+              </w:rPr>
+              <w:fldChar w:fldCharType="separate"/>
+            </w:r>
+            <w:r>
+              <w:rPr>
+                <w:noProof/>
+                <w:webHidden/>
+              </w:rPr>
+              <w:t>9</w:t>
+            </w:r>
+            <w:r>
+              <w:rPr>
+                <w:noProof/>
+                <w:webHidden/>
+              </w:rPr>
+              <w:fldChar w:fldCharType="end"/>
+            </w:r>
+          </w:hyperlink>
+        </w:p>
+        <w:p>
+          <w:pPr>
+            <w:pStyle w:val="TOC3"/>
+            <w:tabs>
+              <w:tab w:val="right" w:leader="dot" w:pos="9350"/>
+            </w:tabs>
+            <w:rPr>
+              <w:rFonts w:asciiTheme="minorHAnsi" w:hAnsiTheme="minorHAnsi"/>
+              <w:noProof/>
+              <w:szCs w:val="22"/>
+            </w:rPr>
+          </w:pPr>
+          <w:hyperlink w:anchor="_Toc60666867" w:history="1">
+            <w:r>
+              <w:rPr>
+                <w:rStyle w:val="Hyperlink"/>
+                <w:noProof/>
+              </w:rPr>
+              <w:t>Problems with using plain WebSocket(ws)</w:t>
+            </w:r>
+            <w:r>
+              <w:rPr>
+                <w:noProof/>
+                <w:webHidden/>
+              </w:rPr>
+              <w:tab/>
+            </w:r>
+            <w:r>
+              <w:rPr>
+                <w:noProof/>
+                <w:webHidden/>
+              </w:rPr>
+              <w:fldChar w:fldCharType="begin"/>
+            </w:r>
+            <w:r>
+              <w:rPr>
+                <w:noProof/>
+                <w:webHidden/>
+              </w:rPr>
+              <w:instrText xml:space="preserve"> PAGEREF _Toc60666867 \h </w:instrText>
+            </w:r>
+            <w:r>
+              <w:rPr>
+                <w:noProof/>
+                <w:webHidden/>
+              </w:rPr>
+            </w:r>
+            <w:r>
+              <w:rPr>
+                <w:noProof/>
+                <w:webHidden/>
+              </w:rPr>
+              <w:fldChar w:fldCharType="separate"/>
+            </w:r>
+            <w:r>
+              <w:rPr>
+                <w:noProof/>
+                <w:webHidden/>
+              </w:rPr>
+              <w:t>9</w:t>
+            </w:r>
+            <w:r>
+              <w:rPr>
+                <w:noProof/>
+                <w:webHidden/>
+              </w:rPr>
+              <w:fldChar w:fldCharType="end"/>
+            </w:r>
+          </w:hyperlink>
+        </w:p>
+        <w:p>
+          <w:pPr>
+            <w:pStyle w:val="TOC3"/>
+            <w:tabs>
+              <w:tab w:val="right" w:leader="dot" w:pos="9350"/>
+            </w:tabs>
+            <w:rPr>
+              <w:rFonts w:asciiTheme="minorHAnsi" w:hAnsiTheme="minorHAnsi"/>
+              <w:noProof/>
+              <w:szCs w:val="22"/>
+            </w:rPr>
+          </w:pPr>
+          <w:hyperlink w:anchor="_Toc60666868" w:history="1">
+            <w:r>
+              <w:rPr>
+                <w:rStyle w:val="Hyperlink"/>
+                <w:noProof/>
+              </w:rPr>
+              <w:t>Socket.IO</w:t>
+            </w:r>
+            <w:r>
+              <w:rPr>
+                <w:noProof/>
+                <w:webHidden/>
+              </w:rPr>
+              <w:tab/>
+            </w:r>
+            <w:r>
+              <w:rPr>
+                <w:noProof/>
+                <w:webHidden/>
+              </w:rPr>
+              <w:fldChar w:fldCharType="begin"/>
+            </w:r>
+            <w:r>
+              <w:rPr>
+                <w:noProof/>
+                <w:webHidden/>
+              </w:rPr>
+              <w:instrText xml:space="preserve"> PAGEREF _Toc60666868 \h </w:instrText>
+            </w:r>
+            <w:r>
+              <w:rPr>
+                <w:noProof/>
+                <w:webHidden/>
+              </w:rPr>
+            </w:r>
+            <w:r>
+              <w:rPr>
+                <w:noProof/>
+                <w:webHidden/>
+              </w:rPr>
+              <w:fldChar w:fldCharType="separate"/>
+            </w:r>
+            <w:r>
+              <w:rPr>
+                <w:noProof/>
+                <w:webHidden/>
+              </w:rPr>
+              <w:t>9</w:t>
+            </w:r>
+            <w:r>
+              <w:rPr>
+                <w:noProof/>
+                <w:webHidden/>
+              </w:rPr>
+              <w:fldChar w:fldCharType="end"/>
+            </w:r>
+          </w:hyperlink>
+        </w:p>
+        <w:p>
+          <w:pPr>
+            <w:pStyle w:val="TOC3"/>
+            <w:tabs>
+              <w:tab w:val="right" w:leader="dot" w:pos="9350"/>
+            </w:tabs>
+            <w:rPr>
+              <w:rFonts w:asciiTheme="minorHAnsi" w:hAnsiTheme="minorHAnsi"/>
+              <w:noProof/>
+              <w:szCs w:val="22"/>
+            </w:rPr>
+          </w:pPr>
+          <w:hyperlink w:anchor="_Toc60666869" w:history="1">
+            <w:r>
+              <w:rPr>
+                <w:rStyle w:val="Hyperlink"/>
+                <w:noProof/>
+              </w:rPr>
+              <w:t>Quick analogy to understand difference between Socket.io and WebSocket</w:t>
+            </w:r>
+            <w:r>
+              <w:rPr>
+                <w:noProof/>
+                <w:webHidden/>
+              </w:rPr>
+              <w:tab/>
+            </w:r>
+            <w:r>
+              <w:rPr>
+                <w:noProof/>
+                <w:webHidden/>
+              </w:rPr>
+              <w:fldChar w:fldCharType="begin"/>
+            </w:r>
+            <w:r>
+              <w:rPr>
+                <w:noProof/>
+                <w:webHidden/>
+              </w:rPr>
+              <w:instrText xml:space="preserve"> PAGEREF _Toc60666869 \h </w:instrText>
+            </w:r>
+            <w:r>
+              <w:rPr>
+                <w:noProof/>
+                <w:webHidden/>
+              </w:rPr>
+            </w:r>
+            <w:r>
+              <w:rPr>
+                <w:noProof/>
+                <w:webHidden/>
+              </w:rPr>
+              <w:fldChar w:fldCharType="separate"/>
+            </w:r>
+            <w:r>
+              <w:rPr>
+                <w:noProof/>
+                <w:webHidden/>
+              </w:rPr>
+              <w:t>10</w:t>
+            </w:r>
+            <w:r>
+              <w:rPr>
+                <w:noProof/>
+                <w:webHidden/>
+              </w:rPr>
+              <w:fldChar w:fldCharType="end"/>
+            </w:r>
+          </w:hyperlink>
+        </w:p>
+        <w:p>
+          <w:pPr>
+            <w:pStyle w:val="TOC3"/>
+            <w:tabs>
+              <w:tab w:val="right" w:leader="dot" w:pos="9350"/>
+            </w:tabs>
+            <w:rPr>
+              <w:rFonts w:asciiTheme="minorHAnsi" w:hAnsiTheme="minorHAnsi"/>
+              <w:noProof/>
+              <w:szCs w:val="22"/>
+            </w:rPr>
+          </w:pPr>
+          <w:hyperlink w:anchor="_Toc60666870" w:history="1">
+            <w:r>
+              <w:rPr>
+                <w:rStyle w:val="Hyperlink"/>
+                <w:noProof/>
+              </w:rPr>
+              <w:t>Use cases for Socket.io</w:t>
+            </w:r>
+            <w:r>
+              <w:rPr>
+                <w:noProof/>
+                <w:webHidden/>
+              </w:rPr>
+              <w:tab/>
+            </w:r>
+            <w:r>
+              <w:rPr>
+                <w:noProof/>
+                <w:webHidden/>
+              </w:rPr>
+              <w:fldChar w:fldCharType="begin"/>
+            </w:r>
+            <w:r>
+              <w:rPr>
+                <w:noProof/>
+                <w:webHidden/>
+              </w:rPr>
+              <w:instrText xml:space="preserve"> PAGEREF _Toc60666870 \h </w:instrText>
+            </w:r>
+            <w:r>
+              <w:rPr>
+                <w:noProof/>
+                <w:webHidden/>
+              </w:rPr>
+            </w:r>
+            <w:r>
+              <w:rPr>
+                <w:noProof/>
+                <w:webHidden/>
+              </w:rPr>
+              <w:fldChar w:fldCharType="separate"/>
+            </w:r>
+            <w:r>
+              <w:rPr>
+                <w:noProof/>
+                <w:webHidden/>
+              </w:rPr>
+              <w:t>10</w:t>
+            </w:r>
+            <w:r>
+              <w:rPr>
+                <w:noProof/>
+                <w:webHidden/>
+              </w:rPr>
+              <w:fldChar w:fldCharType="end"/>
+            </w:r>
+          </w:hyperlink>
+        </w:p>
+        <w:p>
+          <w:pPr>
+            <w:pStyle w:val="TOC3"/>
+            <w:tabs>
+              <w:tab w:val="right" w:leader="dot" w:pos="9350"/>
+            </w:tabs>
+            <w:rPr>
+              <w:rFonts w:asciiTheme="minorHAnsi" w:hAnsiTheme="minorHAnsi"/>
+              <w:noProof/>
+              <w:szCs w:val="22"/>
+            </w:rPr>
+          </w:pPr>
+          <w:hyperlink w:anchor="_Toc60666871" w:history="1">
+            <w:r>
+              <w:rPr>
+                <w:rStyle w:val="Hyperlink"/>
+                <w:noProof/>
+              </w:rPr>
+              <w:t>Main Features of Socket.io</w:t>
+            </w:r>
+            <w:r>
+              <w:rPr>
+                <w:noProof/>
+                <w:webHidden/>
+              </w:rPr>
+              <w:tab/>
+            </w:r>
+            <w:r>
+              <w:rPr>
+                <w:noProof/>
+                <w:webHidden/>
+              </w:rPr>
+              <w:fldChar w:fldCharType="begin"/>
+            </w:r>
+            <w:r>
+              <w:rPr>
+                <w:noProof/>
+                <w:webHidden/>
+              </w:rPr>
+              <w:instrText xml:space="preserve"> PAGEREF _Toc60666871 \h </w:instrText>
+            </w:r>
+            <w:r>
+              <w:rPr>
+                <w:noProof/>
+                <w:webHidden/>
+              </w:rPr>
+            </w:r>
+            <w:r>
+              <w:rPr>
+                <w:noProof/>
+                <w:webHidden/>
+              </w:rPr>
+              <w:fldChar w:fldCharType="separate"/>
+            </w:r>
+            <w:r>
+              <w:rPr>
+                <w:noProof/>
+                <w:webHidden/>
+              </w:rPr>
+              <w:t>10</w:t>
+            </w:r>
+            <w:r>
+              <w:rPr>
+                <w:noProof/>
+                <w:webHidden/>
+              </w:rPr>
+              <w:fldChar w:fldCharType="end"/>
+            </w:r>
+          </w:hyperlink>
+        </w:p>
+        <w:p>
+          <w:pPr>
+            <w:pStyle w:val="TOC3"/>
+            <w:tabs>
+              <w:tab w:val="right" w:leader="dot" w:pos="9350"/>
+            </w:tabs>
+            <w:rPr>
+              <w:rFonts w:asciiTheme="minorHAnsi" w:hAnsiTheme="minorHAnsi"/>
+              <w:noProof/>
+              <w:szCs w:val="22"/>
+            </w:rPr>
+          </w:pPr>
+          <w:hyperlink w:anchor="_Toc60666872" w:history="1">
+            <w:r>
+              <w:rPr>
+                <w:rStyle w:val="Hyperlink"/>
+                <w:noProof/>
+              </w:rPr>
+              <w:t>What Socket.io is NOT</w:t>
+            </w:r>
+            <w:r>
+              <w:rPr>
+                <w:noProof/>
+                <w:webHidden/>
+              </w:rPr>
+              <w:tab/>
+            </w:r>
+            <w:r>
+              <w:rPr>
+                <w:noProof/>
+                <w:webHidden/>
+              </w:rPr>
+              <w:fldChar w:fldCharType="begin"/>
+            </w:r>
+            <w:r>
+              <w:rPr>
+                <w:noProof/>
+                <w:webHidden/>
+              </w:rPr>
+              <w:instrText xml:space="preserve"> PAGEREF _Toc60666872 \h </w:instrText>
+            </w:r>
+            <w:r>
+              <w:rPr>
+                <w:noProof/>
+                <w:webHidden/>
+              </w:rPr>
+            </w:r>
+            <w:r>
+              <w:rPr>
+                <w:noProof/>
+                <w:webHidden/>
+              </w:rPr>
+              <w:fldChar w:fldCharType="separate"/>
+            </w:r>
+            <w:r>
+              <w:rPr>
+                <w:noProof/>
+                <w:webHidden/>
+              </w:rPr>
+              <w:t>10</w:t>
+            </w:r>
+            <w:r>
+              <w:rPr>
+                <w:noProof/>
+                <w:webHidden/>
+              </w:rPr>
+              <w:fldChar w:fldCharType="end"/>
+            </w:r>
+          </w:hyperlink>
+        </w:p>
+        <w:p>
+          <w:pPr>
+            <w:pStyle w:val="TOC2"/>
+            <w:tabs>
+              <w:tab w:val="right" w:leader="dot" w:pos="9350"/>
+            </w:tabs>
+            <w:rPr>
+              <w:rFonts w:asciiTheme="minorHAnsi" w:hAnsiTheme="minorHAnsi"/>
+              <w:noProof/>
+              <w:szCs w:val="22"/>
+            </w:rPr>
+          </w:pPr>
+          <w:hyperlink w:anchor="_Toc60666873" w:history="1">
+            <w:r>
+              <w:rPr>
+                <w:rStyle w:val="Hyperlink"/>
+                <w:noProof/>
+              </w:rPr>
+              <w:t>In a nutshell</w:t>
+            </w:r>
+            <w:r>
+              <w:rPr>
+                <w:noProof/>
+                <w:webHidden/>
+              </w:rPr>
+              <w:tab/>
+            </w:r>
+            <w:r>
+              <w:rPr>
+                <w:noProof/>
+                <w:webHidden/>
+              </w:rPr>
+              <w:fldChar w:fldCharType="begin"/>
+            </w:r>
+            <w:r>
+              <w:rPr>
+                <w:noProof/>
+                <w:webHidden/>
+              </w:rPr>
+              <w:instrText xml:space="preserve"> PAGEREF _Toc60666873 \h </w:instrText>
+            </w:r>
+            <w:r>
+              <w:rPr>
+                <w:noProof/>
+                <w:webHidden/>
+              </w:rPr>
+            </w:r>
+            <w:r>
+              <w:rPr>
+                <w:noProof/>
+                <w:webHidden/>
+              </w:rPr>
+              <w:fldChar w:fldCharType="separate"/>
+            </w:r>
+            <w:r>
+              <w:rPr>
+                <w:noProof/>
+                <w:webHidden/>
+              </w:rPr>
+              <w:t>11</w:t>
+            </w:r>
+            <w:r>
+              <w:rPr>
+                <w:noProof/>
+                <w:webHidden/>
+              </w:rPr>
+              <w:fldChar w:fldCharType="end"/>
+            </w:r>
+          </w:hyperlink>
+        </w:p>
+        <w:p>
+          <w:pPr>
+            <w:pStyle w:val="TOC2"/>
+            <w:tabs>
+              <w:tab w:val="right" w:leader="dot" w:pos="9350"/>
+            </w:tabs>
+            <w:rPr>
+              <w:rFonts w:asciiTheme="minorHAnsi" w:hAnsiTheme="minorHAnsi"/>
+              <w:noProof/>
+              <w:szCs w:val="22"/>
+            </w:rPr>
+          </w:pPr>
+          <w:hyperlink w:anchor="_Toc60666874" w:history="1">
+            <w:r>
+              <w:rPr>
+                <w:rStyle w:val="Hyperlink"/>
+                <w:noProof/>
+              </w:rPr>
+              <w:t>Small Chat App</w:t>
+            </w:r>
+            <w:r>
+              <w:rPr>
+                <w:noProof/>
+                <w:webHidden/>
+              </w:rPr>
+              <w:tab/>
+            </w:r>
+            <w:r>
+              <w:rPr>
+                <w:noProof/>
+                <w:webHidden/>
+              </w:rPr>
+              <w:fldChar w:fldCharType="begin"/>
+            </w:r>
+            <w:r>
+              <w:rPr>
+                <w:noProof/>
+                <w:webHidden/>
+              </w:rPr>
+              <w:instrText xml:space="preserve"> PAGEREF _Toc60666874 \h </w:instrText>
+            </w:r>
+            <w:r>
+              <w:rPr>
+                <w:noProof/>
+                <w:webHidden/>
+              </w:rPr>
+            </w:r>
+            <w:r>
+              <w:rPr>
+                <w:noProof/>
+                <w:webHidden/>
+              </w:rPr>
+              <w:fldChar w:fldCharType="separate"/>
+            </w:r>
+            <w:r>
+              <w:rPr>
+                <w:noProof/>
+                <w:webHidden/>
+              </w:rPr>
+              <w:t>11</w:t>
+            </w:r>
+            <w:r>
+              <w:rPr>
+                <w:noProof/>
+                <w:webHidden/>
+              </w:rPr>
+              <w:fldChar w:fldCharType="end"/>
+            </w:r>
+          </w:hyperlink>
+        </w:p>
+        <w:p>
+          <w:pPr>
+            <w:pStyle w:val="TOC3"/>
+            <w:tabs>
+              <w:tab w:val="right" w:leader="dot" w:pos="9350"/>
+            </w:tabs>
+            <w:rPr>
+              <w:rFonts w:asciiTheme="minorHAnsi" w:hAnsiTheme="minorHAnsi"/>
+              <w:noProof/>
+              <w:szCs w:val="22"/>
+            </w:rPr>
+          </w:pPr>
+          <w:hyperlink w:anchor="_Toc60666875" w:history="1">
+            <w:r>
+              <w:rPr>
+                <w:rStyle w:val="Hyperlink"/>
+                <w:noProof/>
+              </w:rPr>
+              <w:t>Server API</w:t>
+            </w:r>
+            <w:r>
+              <w:rPr>
+                <w:noProof/>
+                <w:webHidden/>
+              </w:rPr>
+              <w:tab/>
+            </w:r>
+            <w:r>
+              <w:rPr>
+                <w:noProof/>
+                <w:webHidden/>
+              </w:rPr>
+              <w:fldChar w:fldCharType="begin"/>
+            </w:r>
+            <w:r>
+              <w:rPr>
+                <w:noProof/>
+                <w:webHidden/>
+              </w:rPr>
+              <w:instrText xml:space="preserve"> PAGEREF _Toc60666875 \h </w:instrText>
+            </w:r>
+            <w:r>
+              <w:rPr>
+                <w:noProof/>
+                <w:webHidden/>
+              </w:rPr>
+            </w:r>
+            <w:r>
+              <w:rPr>
+                <w:noProof/>
+                <w:webHidden/>
+              </w:rPr>
+              <w:fldChar w:fldCharType="separate"/>
+            </w:r>
+            <w:r>
+              <w:rPr>
+                <w:noProof/>
+                <w:webHidden/>
+              </w:rPr>
+              <w:t>11</w:t>
+            </w:r>
+            <w:r>
+              <w:rPr>
+                <w:noProof/>
+                <w:webHidden/>
+              </w:rPr>
+              <w:fldChar w:fldCharType="end"/>
+            </w:r>
+          </w:hyperlink>
+        </w:p>
+        <w:p>
+          <w:pPr>
+            <w:pStyle w:val="TOC3"/>
+            <w:tabs>
+              <w:tab w:val="right" w:leader="dot" w:pos="9350"/>
+            </w:tabs>
+            <w:rPr>
+              <w:rFonts w:asciiTheme="minorHAnsi" w:hAnsiTheme="minorHAnsi"/>
+              <w:noProof/>
+              <w:szCs w:val="22"/>
+            </w:rPr>
+          </w:pPr>
+          <w:hyperlink w:anchor="_Toc60666876" w:history="1">
+            <w:r>
+              <w:rPr>
+                <w:rStyle w:val="Hyperlink"/>
+                <w:noProof/>
+              </w:rPr>
+              <w:t>Client API</w:t>
+            </w:r>
+            <w:r>
+              <w:rPr>
+                <w:noProof/>
+                <w:webHidden/>
+              </w:rPr>
+              <w:tab/>
+            </w:r>
+            <w:r>
+              <w:rPr>
+                <w:noProof/>
+                <w:webHidden/>
+              </w:rPr>
+              <w:fldChar w:fldCharType="begin"/>
+            </w:r>
+            <w:r>
+              <w:rPr>
+                <w:noProof/>
+                <w:webHidden/>
+              </w:rPr>
+              <w:instrText xml:space="preserve"> PAGEREF _Toc60666876 \h </w:instrText>
+            </w:r>
+            <w:r>
+              <w:rPr>
+                <w:noProof/>
+                <w:webHidden/>
+              </w:rPr>
+            </w:r>
+            <w:r>
+              <w:rPr>
+                <w:noProof/>
+                <w:webHidden/>
+              </w:rPr>
+              <w:fldChar w:fldCharType="separate"/>
+            </w:r>
+            <w:r>
+              <w:rPr>
+                <w:noProof/>
+                <w:webHidden/>
+              </w:rPr>
+              <w:t>11</w:t>
+            </w:r>
+            <w:r>
+              <w:rPr>
+                <w:noProof/>
+                <w:webHidden/>
+              </w:rPr>
+              <w:fldChar w:fldCharType="end"/>
+            </w:r>
+          </w:hyperlink>
+        </w:p>
+        <w:p>
+          <w:pPr>
+            <w:pStyle w:val="TOC3"/>
+            <w:tabs>
+              <w:tab w:val="right" w:leader="dot" w:pos="9350"/>
+            </w:tabs>
+            <w:rPr>
+              <w:rFonts w:asciiTheme="minorHAnsi" w:hAnsiTheme="minorHAnsi"/>
+              <w:noProof/>
+              <w:szCs w:val="22"/>
+            </w:rPr>
+          </w:pPr>
+          <w:hyperlink w:anchor="_Toc60666877" w:history="1">
+            <w:r>
+              <w:rPr>
+                <w:rStyle w:val="Hyperlink"/>
+                <w:noProof/>
+              </w:rPr>
+              <w:t>Simple Chat Application</w:t>
+            </w:r>
+            <w:r>
+              <w:rPr>
+                <w:noProof/>
+                <w:webHidden/>
+              </w:rPr>
+              <w:tab/>
+            </w:r>
+            <w:r>
+              <w:rPr>
+                <w:noProof/>
+                <w:webHidden/>
+              </w:rPr>
+              <w:fldChar w:fldCharType="begin"/>
+            </w:r>
+            <w:r>
+              <w:rPr>
+                <w:noProof/>
+                <w:webHidden/>
+              </w:rPr>
+              <w:instrText xml:space="preserve"> PAGEREF _Toc60666877 \h </w:instrText>
+            </w:r>
+            <w:r>
+              <w:rPr>
+                <w:noProof/>
+                <w:webHidden/>
+              </w:rPr>
+            </w:r>
+            <w:r>
+              <w:rPr>
+                <w:noProof/>
+                <w:webHidden/>
+              </w:rPr>
+              <w:fldChar w:fldCharType="separate"/>
+            </w:r>
+            <w:r>
+              <w:rPr>
+                <w:noProof/>
+                <w:webHidden/>
+              </w:rPr>
+              <w:t>11</w:t>
+            </w:r>
+            <w:r>
+              <w:rPr>
+                <w:noProof/>
+                <w:webHidden/>
+              </w:rPr>
+              <w:fldChar w:fldCharType="end"/>
+            </w:r>
+          </w:hyperlink>
+        </w:p>
+        <w:p>
+          <w:pPr>
+            <w:pStyle w:val="TOC1"/>
+            <w:tabs>
+              <w:tab w:val="right" w:leader="dot" w:pos="9350"/>
+            </w:tabs>
+            <w:rPr>
+              <w:rFonts w:asciiTheme="minorHAnsi" w:hAnsiTheme="minorHAnsi"/>
+              <w:noProof/>
+              <w:szCs w:val="22"/>
+            </w:rPr>
+          </w:pPr>
+          <w:hyperlink w:anchor="_Toc60666878" w:history="1">
+            <w:r>
+              <w:rPr>
+                <w:rStyle w:val="Hyperlink"/>
+                <w:noProof/>
+              </w:rPr>
+              <w:t>Socket.IO 201</w:t>
+            </w:r>
+            <w:r>
+              <w:rPr>
+                <w:noProof/>
+                <w:webHidden/>
+              </w:rPr>
+              <w:tab/>
+            </w:r>
+            <w:r>
+              <w:rPr>
+                <w:noProof/>
+                <w:webHidden/>
+              </w:rPr>
+              <w:fldChar w:fldCharType="begin"/>
+            </w:r>
+            <w:r>
+              <w:rPr>
+                <w:noProof/>
+                <w:webHidden/>
+              </w:rPr>
+              <w:instrText xml:space="preserve"> PAGEREF _Toc60666878 \h </w:instrText>
+            </w:r>
+            <w:r>
+              <w:rPr>
+                <w:noProof/>
+                <w:webHidden/>
+              </w:rPr>
+            </w:r>
+            <w:r>
+              <w:rPr>
+                <w:noProof/>
+                <w:webHidden/>
+              </w:rPr>
+              <w:fldChar w:fldCharType="separate"/>
+            </w:r>
+            <w:r>
+              <w:rPr>
+                <w:noProof/>
+                <w:webHidden/>
+              </w:rPr>
+              <w:t>12</w:t>
+            </w:r>
+            <w:r>
+              <w:rPr>
+                <w:noProof/>
+                <w:webHidden/>
+              </w:rPr>
+              <w:fldChar w:fldCharType="end"/>
+            </w:r>
+          </w:hyperlink>
+        </w:p>
+        <w:p>
+          <w:pPr>
+            <w:pStyle w:val="TOC2"/>
+            <w:tabs>
+              <w:tab w:val="right" w:leader="dot" w:pos="9350"/>
+            </w:tabs>
+            <w:rPr>
+              <w:rFonts w:asciiTheme="minorHAnsi" w:hAnsiTheme="minorHAnsi"/>
+              <w:noProof/>
+              <w:szCs w:val="22"/>
+            </w:rPr>
+          </w:pPr>
+          <w:hyperlink w:anchor="_Toc60666879" w:history="1">
+            <w:r>
+              <w:rPr>
+                <w:rStyle w:val="Hyperlink"/>
+                <w:noProof/>
+              </w:rPr>
+              <w:t>Namespaces</w:t>
+            </w:r>
+            <w:r>
+              <w:rPr>
+                <w:noProof/>
+                <w:webHidden/>
+              </w:rPr>
+              <w:tab/>
+            </w:r>
+            <w:r>
+              <w:rPr>
+                <w:noProof/>
+                <w:webHidden/>
+              </w:rPr>
+              <w:fldChar w:fldCharType="begin"/>
+            </w:r>
+            <w:r>
+              <w:rPr>
+                <w:noProof/>
+                <w:webHidden/>
+              </w:rPr>
+              <w:instrText xml:space="preserve"> PAGEREF _Toc60666879 \h </w:instrText>
+            </w:r>
+            <w:r>
+              <w:rPr>
+                <w:noProof/>
+                <w:webHidden/>
+              </w:rPr>
+            </w:r>
+            <w:r>
+              <w:rPr>
+                <w:noProof/>
+                <w:webHidden/>
+              </w:rPr>
+              <w:fldChar w:fldCharType="separate"/>
+            </w:r>
+            <w:r>
+              <w:rPr>
+                <w:noProof/>
+                <w:webHidden/>
+              </w:rPr>
+              <w:t>12</w:t>
+            </w:r>
+            <w:r>
+              <w:rPr>
+                <w:noProof/>
+                <w:webHidden/>
+              </w:rPr>
+              <w:fldChar w:fldCharType="end"/>
+            </w:r>
+          </w:hyperlink>
+        </w:p>
+        <w:p>
+          <w:pPr>
+            <w:pStyle w:val="TOC3"/>
+            <w:tabs>
+              <w:tab w:val="right" w:leader="dot" w:pos="9350"/>
+            </w:tabs>
+            <w:rPr>
+              <w:rFonts w:asciiTheme="minorHAnsi" w:hAnsiTheme="minorHAnsi"/>
+              <w:noProof/>
+              <w:szCs w:val="22"/>
+            </w:rPr>
+          </w:pPr>
+          <w:hyperlink w:anchor="_Toc60666880" w:history="1">
+            <w:r>
+              <w:rPr>
+                <w:rStyle w:val="Hyperlink"/>
+                <w:noProof/>
+              </w:rPr>
+              <w:t>Summary</w:t>
+            </w:r>
+            <w:r>
+              <w:rPr>
+                <w:noProof/>
+                <w:webHidden/>
+              </w:rPr>
+              <w:tab/>
+            </w:r>
+            <w:r>
+              <w:rPr>
+                <w:noProof/>
+                <w:webHidden/>
+              </w:rPr>
+              <w:fldChar w:fldCharType="begin"/>
+            </w:r>
+            <w:r>
+              <w:rPr>
+                <w:noProof/>
+                <w:webHidden/>
+              </w:rPr>
+              <w:instrText xml:space="preserve"> PAGEREF _Toc60666880 \h </w:instrText>
+            </w:r>
+            <w:r>
+              <w:rPr>
+                <w:noProof/>
+                <w:webHidden/>
+              </w:rPr>
+            </w:r>
+            <w:r>
+              <w:rPr>
+                <w:noProof/>
+                <w:webHidden/>
+              </w:rPr>
+              <w:fldChar w:fldCharType="separate"/>
+            </w:r>
+            <w:r>
+              <w:rPr>
+                <w:noProof/>
+                <w:webHidden/>
+              </w:rPr>
+              <w:t>13</w:t>
+            </w:r>
+            <w:r>
+              <w:rPr>
+                <w:noProof/>
+                <w:webHidden/>
+              </w:rPr>
+              <w:fldChar w:fldCharType="end"/>
+            </w:r>
+          </w:hyperlink>
+        </w:p>
+        <w:p>
+          <w:pPr>
+            <w:pStyle w:val="TOC2"/>
+            <w:tabs>
+              <w:tab w:val="right" w:leader="dot" w:pos="9350"/>
+            </w:tabs>
+            <w:rPr>
+              <w:rFonts w:asciiTheme="minorHAnsi" w:hAnsiTheme="minorHAnsi"/>
+              <w:noProof/>
+              <w:szCs w:val="22"/>
+            </w:rPr>
+          </w:pPr>
+          <w:hyperlink w:anchor="_Toc60666881" w:history="1">
+            <w:r>
+              <w:rPr>
+                <w:rStyle w:val="Hyperlink"/>
+                <w:noProof/>
+              </w:rPr>
+              <w:t>Rooms</w:t>
+            </w:r>
+            <w:r>
+              <w:rPr>
+                <w:noProof/>
+                <w:webHidden/>
+              </w:rPr>
+              <w:tab/>
+            </w:r>
+            <w:r>
+              <w:rPr>
+                <w:noProof/>
+                <w:webHidden/>
+              </w:rPr>
+              <w:fldChar w:fldCharType="begin"/>
+            </w:r>
+            <w:r>
+              <w:rPr>
+                <w:noProof/>
+                <w:webHidden/>
+              </w:rPr>
+              <w:instrText xml:space="preserve"> PAGEREF _Toc60666881 \h </w:instrText>
+            </w:r>
+            <w:r>
+              <w:rPr>
+                <w:noProof/>
+                <w:webHidden/>
+              </w:rPr>
+            </w:r>
+            <w:r>
+              <w:rPr>
+                <w:noProof/>
+                <w:webHidden/>
+              </w:rPr>
+              <w:fldChar w:fldCharType="separate"/>
+            </w:r>
+            <w:r>
+              <w:rPr>
+                <w:noProof/>
+                <w:webHidden/>
+              </w:rPr>
+              <w:t>13</w:t>
+            </w:r>
+            <w:r>
+              <w:rPr>
+                <w:noProof/>
+                <w:webHidden/>
+              </w:rPr>
+              <w:fldChar w:fldCharType="end"/>
+            </w:r>
+          </w:hyperlink>
+        </w:p>
+        <w:p>
+          <w:pPr>
+            <w:pStyle w:val="TOC2"/>
+            <w:tabs>
+              <w:tab w:val="right" w:leader="dot" w:pos="9350"/>
+            </w:tabs>
+            <w:rPr>
+              <w:rFonts w:asciiTheme="minorHAnsi" w:hAnsiTheme="minorHAnsi"/>
+              <w:noProof/>
+              <w:szCs w:val="22"/>
+            </w:rPr>
+          </w:pPr>
+          <w:hyperlink w:anchor="_Toc60666882" w:history="1">
+            <w:r>
+              <w:rPr>
+                <w:rStyle w:val="Hyperlink"/>
+                <w:rFonts w:eastAsia="Times New Roman"/>
+                <w:noProof/>
+              </w:rPr>
+              <w:t>Namespace Cheatsheet (Server Only)</w:t>
+            </w:r>
+            <w:r>
+              <w:rPr>
+                <w:noProof/>
+                <w:webHidden/>
+              </w:rPr>
+              <w:tab/>
+            </w:r>
+            <w:r>
+              <w:rPr>
+                <w:noProof/>
+                <w:webHidden/>
+              </w:rPr>
+              <w:fldChar w:fldCharType="begin"/>
+            </w:r>
+            <w:r>
+              <w:rPr>
+                <w:noProof/>
+                <w:webHidden/>
+              </w:rPr>
+              <w:instrText xml:space="preserve"> PAGEREF _Toc60666882 \h </w:instrText>
+            </w:r>
+            <w:r>
+              <w:rPr>
+                <w:noProof/>
+                <w:webHidden/>
+              </w:rPr>
+            </w:r>
+            <w:r>
+              <w:rPr>
+                <w:noProof/>
+                <w:webHidden/>
+              </w:rPr>
+              <w:fldChar w:fldCharType="separate"/>
+            </w:r>
+            <w:r>
+              <w:rPr>
+                <w:noProof/>
+                <w:webHidden/>
+              </w:rPr>
+              <w:t>14</w:t>
+            </w:r>
+            <w:r>
+              <w:rPr>
+                <w:noProof/>
+                <w:webHidden/>
+              </w:rPr>
+              <w:fldChar w:fldCharType="end"/>
+            </w:r>
+          </w:hyperlink>
+        </w:p>
+        <w:p>
+          <w:pPr>
+            <w:pStyle w:val="TOC3"/>
+            <w:tabs>
+              <w:tab w:val="right" w:leader="dot" w:pos="9350"/>
+            </w:tabs>
+            <w:rPr>
+              <w:rFonts w:asciiTheme="minorHAnsi" w:hAnsiTheme="minorHAnsi"/>
+              <w:noProof/>
+              <w:szCs w:val="22"/>
+            </w:rPr>
+          </w:pPr>
+          <w:hyperlink w:anchor="_Toc60666883" w:history="1">
+            <w:r>
+              <w:rPr>
+                <w:rStyle w:val="Hyperlink"/>
+                <w:noProof/>
+              </w:rPr>
+              <w:t>Socket (Server) Class</w:t>
+            </w:r>
+            <w:r>
+              <w:rPr>
+                <w:noProof/>
+                <w:webHidden/>
+              </w:rPr>
+              <w:tab/>
+            </w:r>
+            <w:r>
+              <w:rPr>
+                <w:noProof/>
+                <w:webHidden/>
+              </w:rPr>
+              <w:fldChar w:fldCharType="begin"/>
+            </w:r>
+            <w:r>
+              <w:rPr>
+                <w:noProof/>
+                <w:webHidden/>
+              </w:rPr>
+              <w:instrText xml:space="preserve"> PAGEREF _Toc60666883 \h </w:instrText>
+            </w:r>
+            <w:r>
+              <w:rPr>
+                <w:noProof/>
+                <w:webHidden/>
+              </w:rPr>
+            </w:r>
+            <w:r>
+              <w:rPr>
+                <w:noProof/>
+                <w:webHidden/>
+              </w:rPr>
+              <w:fldChar w:fldCharType="separate"/>
+            </w:r>
+            <w:r>
+              <w:rPr>
+                <w:noProof/>
+                <w:webHidden/>
+              </w:rPr>
+              <w:t>14</w:t>
+            </w:r>
+            <w:r>
+              <w:rPr>
+                <w:noProof/>
+                <w:webHidden/>
+              </w:rPr>
+              <w:fldChar w:fldCharType="end"/>
+            </w:r>
+          </w:hyperlink>
+        </w:p>
+        <w:p>
+          <w:pPr>
+            <w:pStyle w:val="TOC3"/>
+            <w:tabs>
+              <w:tab w:val="right" w:leader="dot" w:pos="9350"/>
+            </w:tabs>
+            <w:rPr>
+              <w:rFonts w:asciiTheme="minorHAnsi" w:hAnsiTheme="minorHAnsi"/>
+              <w:noProof/>
+              <w:szCs w:val="22"/>
+            </w:rPr>
+          </w:pPr>
+          <w:hyperlink w:anchor="_Toc60666884" w:history="1">
+            <w:r>
+              <w:rPr>
+                <w:rStyle w:val="Hyperlink"/>
+                <w:rFonts w:eastAsia="Times New Roman"/>
+                <w:noProof/>
+              </w:rPr>
+              <w:t>Namespace</w:t>
+            </w:r>
+            <w:r>
+              <w:rPr>
+                <w:noProof/>
+                <w:webHidden/>
+              </w:rPr>
+              <w:tab/>
+            </w:r>
+            <w:r>
+              <w:rPr>
+                <w:noProof/>
+                <w:webHidden/>
+              </w:rPr>
+              <w:fldChar w:fldCharType="begin"/>
+            </w:r>
+            <w:r>
+              <w:rPr>
+                <w:noProof/>
+                <w:webHidden/>
+              </w:rPr>
+              <w:instrText xml:space="preserve"> PAGEREF _Toc60666884 \h </w:instrText>
+            </w:r>
+            <w:r>
+              <w:rPr>
+                <w:noProof/>
+                <w:webHidden/>
+              </w:rPr>
+            </w:r>
+            <w:r>
+              <w:rPr>
+                <w:noProof/>
+                <w:webHidden/>
+              </w:rPr>
+              <w:fldChar w:fldCharType="separate"/>
+            </w:r>
+            <w:r>
+              <w:rPr>
+                <w:noProof/>
+                <w:webHidden/>
+              </w:rPr>
+              <w:t>14</w:t>
+            </w:r>
+            <w:r>
+              <w:rPr>
+                <w:noProof/>
+                <w:webHidden/>
+              </w:rPr>
+              <w:fldChar w:fldCharType="end"/>
+            </w:r>
+          </w:hyperlink>
+        </w:p>
+        <w:p>
+          <w:pPr>
+            <w:pStyle w:val="TOC2"/>
+            <w:tabs>
+              <w:tab w:val="right" w:leader="dot" w:pos="9350"/>
+            </w:tabs>
+            <w:rPr>
+              <w:rFonts w:asciiTheme="minorHAnsi" w:hAnsiTheme="minorHAnsi"/>
+              <w:noProof/>
+              <w:szCs w:val="22"/>
+            </w:rPr>
+          </w:pPr>
+          <w:hyperlink w:anchor="_Toc60666885" w:history="1">
+            <w:r>
+              <w:rPr>
+                <w:rStyle w:val="Hyperlink"/>
+                <w:noProof/>
+              </w:rPr>
+              <w:t>Multiplayer Video Game (e.g. agar.io)</w:t>
+            </w:r>
+            <w:r>
+              <w:rPr>
+                <w:noProof/>
+                <w:webHidden/>
+              </w:rPr>
+              <w:tab/>
+            </w:r>
+            <w:r>
+              <w:rPr>
+                <w:noProof/>
+                <w:webHidden/>
+              </w:rPr>
+              <w:fldChar w:fldCharType="begin"/>
+            </w:r>
+            <w:r>
+              <w:rPr>
+                <w:noProof/>
+                <w:webHidden/>
+              </w:rPr>
+              <w:instrText xml:space="preserve"> PAGEREF _Toc60666885 \h </w:instrText>
+            </w:r>
+            <w:r>
+              <w:rPr>
+                <w:noProof/>
+                <w:webHidden/>
+              </w:rPr>
+            </w:r>
+            <w:r>
+              <w:rPr>
+                <w:noProof/>
+                <w:webHidden/>
+              </w:rPr>
+              <w:fldChar w:fldCharType="separate"/>
+            </w:r>
+            <w:r>
+              <w:rPr>
+                <w:noProof/>
+                <w:webHidden/>
+              </w:rPr>
+              <w:t>15</w:t>
+            </w:r>
+            <w:r>
+              <w:rPr>
+                <w:noProof/>
+                <w:webHidden/>
+              </w:rPr>
+              <w:fldChar w:fldCharType="end"/>
+            </w:r>
+          </w:hyperlink>
+        </w:p>
+        <w:p>
+          <w:pPr>
+            <w:pStyle w:val="TOC3"/>
+            <w:tabs>
+              <w:tab w:val="right" w:leader="dot" w:pos="9350"/>
+            </w:tabs>
+            <w:rPr>
+              <w:rFonts w:asciiTheme="minorHAnsi" w:hAnsiTheme="minorHAnsi"/>
+              <w:noProof/>
+              <w:szCs w:val="22"/>
+            </w:rPr>
+          </w:pPr>
+          <w:hyperlink w:anchor="_Toc60666886" w:history="1">
+            <w:r>
+              <w:rPr>
+                <w:rStyle w:val="Hyperlink"/>
+                <w:noProof/>
+              </w:rPr>
+              <w:t>Things to keep in mind while designing Multi-player games</w:t>
+            </w:r>
+            <w:r>
+              <w:rPr>
+                <w:noProof/>
+                <w:webHidden/>
+              </w:rPr>
+              <w:tab/>
+            </w:r>
+            <w:r>
+              <w:rPr>
+                <w:noProof/>
+                <w:webHidden/>
+              </w:rPr>
+              <w:fldChar w:fldCharType="begin"/>
+            </w:r>
+            <w:r>
+              <w:rPr>
+                <w:noProof/>
+                <w:webHidden/>
+              </w:rPr>
+              <w:instrText xml:space="preserve"> PAGEREF _Toc60666886 \h </w:instrText>
+            </w:r>
+            <w:r>
+              <w:rPr>
+                <w:noProof/>
+                <w:webHidden/>
+              </w:rPr>
+            </w:r>
+            <w:r>
+              <w:rPr>
+                <w:noProof/>
+                <w:webHidden/>
+              </w:rPr>
+              <w:fldChar w:fldCharType="separate"/>
+            </w:r>
+            <w:r>
+              <w:rPr>
+                <w:noProof/>
+                <w:webHidden/>
+              </w:rPr>
+              <w:t>16</w:t>
+            </w:r>
+            <w:r>
+              <w:rPr>
+                <w:noProof/>
+                <w:webHidden/>
+              </w:rPr>
+              <w:fldChar w:fldCharType="end"/>
+            </w:r>
+          </w:hyperlink>
+        </w:p>
+        <w:p>
+          <w:pPr>
+            <w:pStyle w:val="TOC1"/>
+            <w:tabs>
+              <w:tab w:val="right" w:leader="dot" w:pos="9350"/>
+            </w:tabs>
+            <w:rPr>
+              <w:rFonts w:asciiTheme="minorHAnsi" w:hAnsiTheme="minorHAnsi"/>
+              <w:noProof/>
+              <w:szCs w:val="22"/>
+            </w:rPr>
+          </w:pPr>
+          <w:hyperlink w:anchor="_Toc60666887" w:history="1">
+            <w:r>
+              <w:rPr>
+                <w:rStyle w:val="Hyperlink"/>
+                <w:noProof/>
+              </w:rPr>
+              <w:t>Tips and Tricks</w:t>
+            </w:r>
+            <w:r>
+              <w:rPr>
+                <w:noProof/>
+                <w:webHidden/>
+              </w:rPr>
+              <w:tab/>
+            </w:r>
+            <w:r>
+              <w:rPr>
+                <w:noProof/>
+                <w:webHidden/>
+              </w:rPr>
+              <w:fldChar w:fldCharType="begin"/>
+            </w:r>
+            <w:r>
+              <w:rPr>
+                <w:noProof/>
+                <w:webHidden/>
+              </w:rPr>
+              <w:instrText xml:space="preserve"> PAGEREF _Toc60666887 \h </w:instrText>
+            </w:r>
+            <w:r>
+              <w:rPr>
+                <w:noProof/>
+                <w:webHidden/>
+              </w:rPr>
+            </w:r>
+            <w:r>
+              <w:rPr>
+                <w:noProof/>
+                <w:webHidden/>
+              </w:rPr>
+              <w:fldChar w:fldCharType="separate"/>
+            </w:r>
+            <w:r>
+              <w:rPr>
+                <w:noProof/>
+                <w:webHidden/>
+              </w:rPr>
+              <w:t>17</w:t>
+            </w:r>
+            <w:r>
+              <w:rPr>
+                <w:noProof/>
+                <w:webHidden/>
+              </w:rPr>
+              <w:fldChar w:fldCharType="end"/>
+            </w:r>
+          </w:hyperlink>
+        </w:p>
+        <w:p>
+          <w:r>
+            <w:rPr>
+              <w:b/>
+              <w:bCs/>
+              <w:noProof/>
+            </w:rPr>
+            <w:fldChar w:fldCharType="end"/>
+          </w:r>
+        </w:p>
+      </w:sdtContent>
+    </w:sdt>
     <w:p/>
+    <w:p/>
+    <w:p/>
+    <w:p/>
+    <w:p/>
+    <w:p/>
+    <w:p/>
+    <w:p/>
+    <w:p/>
+    <w:p/>
+    <w:p/>
+    <w:p/>
+    <w:p/>
+    <w:p/>
     <w:p>
       <w:pPr>
         <w:pStyle w:val="Heading1"/>
       </w:pPr>
-      <w:r>
+      <w:bookmarkStart w:id="1" w:name="_Toc60666854"/>
+      <w:r>
+        <w:lastRenderedPageBreak/>
         <w:t>Before Socket.IO</w:t>
       </w:r>
+      <w:bookmarkEnd w:id="1"/>
     </w:p>
     <w:p>
       <w:pPr>
         <w:pStyle w:val="Heading2"/>
       </w:pPr>
+      <w:bookmarkStart w:id="2" w:name="_Toc60666855"/>
       <w:r>
         <w:t>Pre-</w:t>
       </w:r>
@@ -38,6 +2488,7 @@
       <w:r>
         <w:t>SocketIO</w:t>
       </w:r>
+      <w:bookmarkEnd w:id="2"/>
       <w:proofErr w:type="spellEnd"/>
     </w:p>
     <w:p>
@@ -143,9 +2594,11 @@
       <w:pPr>
         <w:pStyle w:val="Heading2"/>
       </w:pPr>
+      <w:bookmarkStart w:id="3" w:name="_Toc60666856"/>
       <w:r>
         <w:t>TCP/UDP and Networking 101</w:t>
       </w:r>
+      <w:bookmarkEnd w:id="3"/>
     </w:p>
     <w:p>
       <w:pPr>
@@ -317,29 +2770,31 @@
         </w:numPr>
       </w:pPr>
       <w:r>
+        <w:t>Whenever you start a node app for instance and maybe you start your node app on port 3000. The reason you have that 3000 is you're using one of the 65000 ports the transport layer creates.</w:t>
+      </w:r>
+    </w:p>
+    <w:p>
+      <w:pPr>
+        <w:pStyle w:val="ListParagraph"/>
+        <w:numPr>
+          <w:ilvl w:val="0"/>
+          <w:numId w:val="4"/>
+        </w:numPr>
+      </w:pPr>
+      <w:r>
+        <w:t>TCAP and IP together get two computers ready to talk to each other. They create an environment that will allow two machines to talk to each other.</w:t>
+      </w:r>
+    </w:p>
+    <w:p>
+      <w:pPr>
+        <w:pStyle w:val="Heading3"/>
+      </w:pPr>
+      <w:bookmarkStart w:id="4" w:name="_Toc60666857"/>
+      <w:r>
         <w:lastRenderedPageBreak/>
-        <w:t>Whenever you start a node app for instance and maybe you start your node app on port 3000. The reason you have that 3000 is you're using one of the 65000 ports the transport layer creates.</w:t>
-      </w:r>
-    </w:p>
-    <w:p>
-      <w:pPr>
-        <w:pStyle w:val="ListParagraph"/>
-        <w:numPr>
-          <w:ilvl w:val="0"/>
-          <w:numId w:val="4"/>
-        </w:numPr>
-      </w:pPr>
-      <w:r>
-        <w:t>TCAP and IP together get two computers ready to talk to each other. They create an environment that will allow two machines to talk to each other.</w:t>
-      </w:r>
-    </w:p>
-    <w:p>
-      <w:pPr>
-        <w:pStyle w:val="Heading3"/>
-      </w:pPr>
-      <w:r>
         <w:t>Packet Structure</w:t>
       </w:r>
+      <w:bookmarkEnd w:id="4"/>
     </w:p>
     <w:p>
       <w:pPr>
@@ -629,9 +3084,11 @@
       <w:pPr>
         <w:pStyle w:val="Heading3"/>
       </w:pPr>
+      <w:bookmarkStart w:id="5" w:name="_Toc60666858"/>
       <w:r>
         <w:t>UDP (User Datagram Protocol)</w:t>
       </w:r>
+      <w:bookmarkEnd w:id="5"/>
     </w:p>
     <w:p>
       <w:pPr>
@@ -681,11 +3138,7 @@
         <w:t>.</w:t>
       </w:r>
       <w:r>
-        <w:t xml:space="preserve"> What it means is when you want to send data. So let's say you have a client and a server. And the client wants to talk to the server, you don't have to create a connection first. You can just start talking and even if the other computer/server doesn't want to hear from you that's OK. You don't have to wait for the connection to be </w:t>
-      </w:r>
-      <w:r>
-        <w:lastRenderedPageBreak/>
-        <w:t>established. You can just start going. That can be a big advantage whenever you're ready to start talking, just start sending data.</w:t>
+        <w:t xml:space="preserve"> What it means is when you want to send data. So let's say you have a client and a server. And the client wants to talk to the server, you don't have to create a connection first. You can just start talking and even if the other computer/server doesn't want to hear from you that's OK. You don't have to wait for the connection to be established. You can just start going. That can be a big advantage whenever you're ready to start talking, just start sending data.</w:t>
       </w:r>
     </w:p>
     <w:p>
@@ -709,6 +3162,7 @@
         </w:numPr>
       </w:pPr>
       <w:r>
+        <w:lastRenderedPageBreak/>
         <w:t xml:space="preserve">What happens if there's packet </w:t>
       </w:r>
       <w:proofErr w:type="gramStart"/>
@@ -859,6 +3313,7 @@
       <w:pPr>
         <w:pStyle w:val="Heading3"/>
       </w:pPr>
+      <w:bookmarkStart w:id="6" w:name="_Toc60666859"/>
       <w:r>
         <w:t>TCP (</w:t>
       </w:r>
@@ -868,6 +3323,7 @@
       <w:r>
         <w:t xml:space="preserve"> Control Protocol)</w:t>
       </w:r>
+      <w:bookmarkEnd w:id="6"/>
     </w:p>
     <w:p>
       <w:pPr>
@@ -965,17 +3421,53 @@
         </w:numPr>
       </w:pPr>
       <w:r>
+        <w:t xml:space="preserve">There's also </w:t>
+      </w:r>
+      <w:r>
+        <w:rPr>
+          <w:b/>
+        </w:rPr>
+        <w:t>retransmission of data.</w:t>
+      </w:r>
+      <w:r>
+        <w:t xml:space="preserve"> With UDP, UDP may not even know that whether it was received or not because there isn't data acknowledgement. But in a TCP connection, if the data isn't received, the server can let the client know I didn't get something and then the client can send it again.</w:t>
+      </w:r>
+    </w:p>
+    <w:p>
+      <w:pPr>
+        <w:pStyle w:val="ListParagraph"/>
+        <w:numPr>
+          <w:ilvl w:val="0"/>
+          <w:numId w:val="6"/>
+        </w:numPr>
+      </w:pPr>
+      <w:r>
         <w:lastRenderedPageBreak/>
-        <w:t xml:space="preserve">There's also </w:t>
+        <w:t>TCP</w:t>
+      </w:r>
+      <w:r>
+        <w:t xml:space="preserve"> also guarantee</w:t>
+      </w:r>
+      <w:r>
+        <w:t>s</w:t>
+      </w:r>
+      <w:r>
+        <w:t xml:space="preserve"> that packets</w:t>
+      </w:r>
+      <w:r>
+        <w:t xml:space="preserve"> </w:t>
+      </w:r>
+      <w:r>
+        <w:t xml:space="preserve">arrive in the </w:t>
       </w:r>
       <w:r>
         <w:rPr>
           <w:b/>
         </w:rPr>
-        <w:t>retransmission of data.</w:t>
-      </w:r>
-      <w:r>
-        <w:t xml:space="preserve"> With UDP, UDP may not even know that whether it was received or not because there isn't data acknowledgement. But in a TCP connection, if the data isn't received, the server can let the client know I didn't get something and then the client can send it again.</w:t>
+        <w:t>correct order</w:t>
+      </w:r>
+      <w:r>
+        <w:t xml:space="preserve"> regardless of what happens with the network.</w:t>
       </w:r>
     </w:p>
     <w:p>
@@ -987,31 +3479,16 @@
         </w:numPr>
       </w:pPr>
       <w:r>
-        <w:t>TCP</w:t>
-      </w:r>
-      <w:r>
-        <w:t xml:space="preserve"> also guarantee</w:t>
-      </w:r>
-      <w:r>
-        <w:t>s</w:t>
-      </w:r>
-      <w:r>
-        <w:t xml:space="preserve"> that packets</w:t>
-      </w:r>
-      <w:r>
-        <w:t xml:space="preserve"> </w:t>
-      </w:r>
-      <w:r>
-        <w:t xml:space="preserve">arrive in the </w:t>
+        <w:t xml:space="preserve">One of the thing in TCP that happens is you also have </w:t>
       </w:r>
       <w:r>
         <w:rPr>
           <w:b/>
         </w:rPr>
-        <w:t>correct order</w:t>
-      </w:r>
-      <w:r>
-        <w:t xml:space="preserve"> regardless of what happens with the network.</w:t>
+        <w:t>congestion control</w:t>
+      </w:r>
+      <w:r>
+        <w:t xml:space="preserve"> so that if the network is overwhelmed let's say you're at a concert or a sporting event or something where the network is totally overwhelmed where you're trying to connect, TCP may intentionally introduce latency to try and keep packet loss to a minimum so that it doesn't have to make the problem even worse.</w:t>
       </w:r>
     </w:p>
     <w:p>
@@ -1023,27 +3500,6 @@
         </w:numPr>
       </w:pPr>
       <w:r>
-        <w:t xml:space="preserve">One of the thing in TCP that happens is you also have </w:t>
-      </w:r>
-      <w:r>
-        <w:rPr>
-          <w:b/>
-        </w:rPr>
-        <w:t>congestion control</w:t>
-      </w:r>
-      <w:r>
-        <w:t xml:space="preserve"> so that if the network is overwhelmed let's say you're at a concert or a sporting event or something where the network is totally overwhelmed where you're trying to connect, TCP may intentionally introduce latency to try and keep packet loss to a minimum so that it doesn't have to make the problem even worse.</w:t>
-      </w:r>
-    </w:p>
-    <w:p>
-      <w:pPr>
-        <w:pStyle w:val="ListParagraph"/>
-        <w:numPr>
-          <w:ilvl w:val="0"/>
-          <w:numId w:val="6"/>
-        </w:numPr>
-      </w:pPr>
-      <w:r>
         <w:t xml:space="preserve">For web application, we need TCP </w:t>
       </w:r>
       <w:r>
@@ -1054,9 +3510,11 @@
       <w:pPr>
         <w:pStyle w:val="Heading2"/>
       </w:pPr>
+      <w:bookmarkStart w:id="7" w:name="_Toc60666860"/>
       <w:r>
         <w:t>Networking 201 – What is Socket and why should we care</w:t>
       </w:r>
+      <w:bookmarkEnd w:id="7"/>
     </w:p>
     <w:p>
       <w:pPr>
@@ -1245,9 +3703,34 @@
       <w:pPr>
         <w:pStyle w:val="Heading3"/>
       </w:pPr>
+      <w:bookmarkStart w:id="8" w:name="_Toc60666861"/>
+      <w:r>
+        <w:t>Client-Server model with Socket.IO</w:t>
+      </w:r>
+      <w:bookmarkEnd w:id="8"/>
+    </w:p>
+    <w:p>
+      <w:pPr>
+        <w:pStyle w:val="ListParagraph"/>
+        <w:numPr>
+          <w:ilvl w:val="0"/>
+          <w:numId w:val="7"/>
+        </w:numPr>
+      </w:pPr>
+      <w:r>
+        <w:t xml:space="preserve">We're going to have our client and our server. Since our server will be on Node, we need to use Socket.io. (There's actually a python version of socket IO, there's a C-sharp version </w:t>
+      </w:r>
       <w:r>
         <w:lastRenderedPageBreak/>
-        <w:t>Client-Server model with Socket.IO</w:t>
+        <w:t>etc</w:t>
+      </w:r>
+      <w:proofErr w:type="gramStart"/>
+      <w:r>
+        <w:t>. )</w:t>
+      </w:r>
+      <w:proofErr w:type="gramEnd"/>
+      <w:r>
+        <w:t xml:space="preserve"> We're going to have a node server most of the time and usually the client is going to be a browser. </w:t>
       </w:r>
     </w:p>
     <w:p>
@@ -1259,15 +3742,10 @@
         </w:numPr>
       </w:pPr>
       <w:r>
-        <w:t>We're going to have our client and our server. Since our server will be on Node, we need to use Socket.io. (There's actually a python version of socket IO, there's a C-sharp version etc</w:t>
-      </w:r>
-      <w:proofErr w:type="gramStart"/>
-      <w:r>
-        <w:t>. )</w:t>
-      </w:r>
-      <w:proofErr w:type="gramEnd"/>
-      <w:r>
-        <w:t xml:space="preserve"> We're going to have a node server most of the time and usually the client is going to be a browser. </w:t>
+        <w:t>The client will initially make a request to port 80 or 443 secure or insecure it doesn't matter. That will establish an initial HTTP connection</w:t>
+      </w:r>
+      <w:r>
+        <w:t xml:space="preserve">. </w:t>
       </w:r>
     </w:p>
     <w:p>
@@ -1279,10 +3757,43 @@
         </w:numPr>
       </w:pPr>
       <w:r>
-        <w:t>The client will initially make a request to port 80 or 443 secure or insecure it doesn't matter. That will establish an initial HTTP connection</w:t>
-      </w:r>
-      <w:r>
-        <w:t xml:space="preserve">. </w:t>
+        <w:t>O</w:t>
+      </w:r>
+      <w:r>
+        <w:t>nce we've got everything set up the node server will specify a port on your computer.</w:t>
+      </w:r>
+      <w:r>
+        <w:t xml:space="preserve"> </w:t>
+      </w:r>
+      <w:r>
+        <w:t>It will be an arbitrary port.</w:t>
+      </w:r>
+      <w:r>
+        <w:t xml:space="preserve"> I</w:t>
+      </w:r>
+      <w:r>
+        <w:t>t makes no difference</w:t>
+      </w:r>
+      <w:r>
+        <w:t>.</w:t>
+      </w:r>
+      <w:r>
+        <w:t xml:space="preserve"> </w:t>
+      </w:r>
+      <w:r>
+        <w:t>I</w:t>
+      </w:r>
+      <w:r>
+        <w:t>t'll just be a T</w:t>
+      </w:r>
+      <w:r>
+        <w:t>C</w:t>
+      </w:r>
+      <w:r>
+        <w:t>P or UDP port that we can use</w:t>
+      </w:r>
+      <w:r>
+        <w:t>.</w:t>
       </w:r>
     </w:p>
     <w:p>
@@ -1294,313 +3805,268 @@
         </w:numPr>
       </w:pPr>
       <w:r>
-        <w:t>O</w:t>
-      </w:r>
-      <w:r>
-        <w:t>nce we've got everything set up the node server will specify a port on your computer.</w:t>
+        <w:t>A</w:t>
+      </w:r>
+      <w:r>
+        <w:t>nd then we will open up a socket</w:t>
       </w:r>
       <w:r>
         <w:t xml:space="preserve"> </w:t>
       </w:r>
       <w:r>
-        <w:t>It will be an arbitrary port.</w:t>
-      </w:r>
-      <w:r>
-        <w:t xml:space="preserve"> I</w:t>
-      </w:r>
-      <w:r>
-        <w:t>t makes no difference</w:t>
-      </w:r>
-      <w:r>
-        <w:t>.</w:t>
+        <w:t>from our computer to that computer that is all TCP and data</w:t>
+      </w:r>
+      <w:r>
+        <w:t xml:space="preserve"> can freely flow back and forth. </w:t>
+      </w:r>
+    </w:p>
+    <w:p>
+      <w:pPr>
+        <w:pStyle w:val="ListParagraph"/>
+        <w:numPr>
+          <w:ilvl w:val="0"/>
+          <w:numId w:val="7"/>
+        </w:numPr>
+      </w:pPr>
+      <w:r>
+        <w:t>U</w:t>
+      </w:r>
+      <w:r>
+        <w:t>nlike HT</w:t>
+      </w:r>
+      <w:r>
+        <w:t>T</w:t>
+      </w:r>
+      <w:r>
+        <w:t>P</w:t>
+      </w:r>
+      <w:r>
+        <w:t>, for every request a new HTTP connection</w:t>
       </w:r>
       <w:r>
         <w:t xml:space="preserve"> </w:t>
       </w:r>
       <w:r>
-        <w:t>I</w:t>
-      </w:r>
-      <w:r>
-        <w:t>t'll just be a T</w:t>
-      </w:r>
-      <w:r>
-        <w:t>C</w:t>
-      </w:r>
-      <w:r>
-        <w:t>P or UDP port that we can use</w:t>
-      </w:r>
-      <w:r>
-        <w:t>.</w:t>
-      </w:r>
-    </w:p>
-    <w:p>
-      <w:pPr>
-        <w:pStyle w:val="ListParagraph"/>
-        <w:numPr>
-          <w:ilvl w:val="0"/>
-          <w:numId w:val="7"/>
-        </w:numPr>
-      </w:pPr>
-      <w:r>
-        <w:t>A</w:t>
-      </w:r>
-      <w:r>
-        <w:t>nd then we will open up a socket</w:t>
+        <w:t xml:space="preserve">is created and once that request is done, the HTTP connection is </w:t>
+      </w:r>
+      <w:r>
+        <w:t>disconnected.</w:t>
+      </w:r>
+      <w:r>
+        <w:t xml:space="preserve"> However w</w:t>
+      </w:r>
+      <w:r>
+        <w:t>ith Web sockets and socket IO</w:t>
+      </w:r>
+      <w:r>
+        <w:t>, TC</w:t>
+      </w:r>
+      <w:r>
+        <w:t>P</w:t>
+      </w:r>
+      <w:r>
+        <w:t xml:space="preserve"> connection</w:t>
+      </w:r>
+      <w:r>
+        <w:t xml:space="preserve"> is going to remain open and you've got all those layers working</w:t>
       </w:r>
       <w:r>
         <w:t xml:space="preserve"> </w:t>
       </w:r>
       <w:r>
-        <w:t>from our computer to that computer that is all TCP and data</w:t>
-      </w:r>
-      <w:r>
-        <w:t xml:space="preserve"> can freely flow back and forth. </w:t>
-      </w:r>
-    </w:p>
-    <w:p>
-      <w:pPr>
-        <w:pStyle w:val="ListParagraph"/>
-        <w:numPr>
-          <w:ilvl w:val="0"/>
-          <w:numId w:val="7"/>
-        </w:numPr>
-      </w:pPr>
-      <w:r>
-        <w:t>U</w:t>
-      </w:r>
-      <w:r>
-        <w:t>nlike HT</w:t>
-      </w:r>
-      <w:r>
-        <w:t>T</w:t>
-      </w:r>
-      <w:r>
-        <w:t>P</w:t>
-      </w:r>
-      <w:r>
-        <w:t>, for every request a new HTTP connection</w:t>
+        <w:t>together to make this magic happen.</w:t>
+      </w:r>
+    </w:p>
+    <w:p>
+      <w:pPr>
+        <w:pStyle w:val="Heading2"/>
+      </w:pPr>
+      <w:bookmarkStart w:id="9" w:name="_Toc60666862"/>
+      <w:r>
+        <w:t xml:space="preserve">HTTP </w:t>
+      </w:r>
+      <w:proofErr w:type="spellStart"/>
+      <w:r>
+        <w:t>vs</w:t>
+      </w:r>
+      <w:proofErr w:type="spellEnd"/>
+      <w:r>
+        <w:t xml:space="preserve"> Web sockets</w:t>
+      </w:r>
+      <w:bookmarkEnd w:id="9"/>
+    </w:p>
+    <w:p>
+      <w:pPr>
+        <w:pStyle w:val="ListParagraph"/>
+        <w:numPr>
+          <w:ilvl w:val="0"/>
+          <w:numId w:val="8"/>
+        </w:numPr>
+      </w:pPr>
+      <w:r>
+        <w:t xml:space="preserve">Web sockets is the native JavaScript technology. </w:t>
+      </w:r>
+    </w:p>
+    <w:p>
+      <w:pPr>
+        <w:pStyle w:val="ListParagraph"/>
+        <w:numPr>
+          <w:ilvl w:val="0"/>
+          <w:numId w:val="8"/>
+        </w:numPr>
+      </w:pPr>
+      <w:r>
+        <w:t>Web sockets is just a precursor for socket I</w:t>
+      </w:r>
+      <w:r>
+        <w:t>o</w:t>
+      </w:r>
+      <w:r>
+        <w:t xml:space="preserve"> which is going to use the web socket API.</w:t>
+      </w:r>
+    </w:p>
+    <w:p>
+      <w:pPr>
+        <w:pStyle w:val="ListParagraph"/>
+        <w:numPr>
+          <w:ilvl w:val="0"/>
+          <w:numId w:val="8"/>
+        </w:numPr>
+      </w:pPr>
+      <w:r>
+        <w:t xml:space="preserve">When we use web sockets, we're going to have two different players. </w:t>
+      </w:r>
+    </w:p>
+    <w:p>
+      <w:pPr>
+        <w:pStyle w:val="ListParagraph"/>
+        <w:numPr>
+          <w:ilvl w:val="0"/>
+          <w:numId w:val="8"/>
+        </w:numPr>
+      </w:pPr>
+      <w:r>
+        <w:t xml:space="preserve">Client – </w:t>
+      </w:r>
+      <w:r>
+        <w:t xml:space="preserve">We're going to have a client and the client is going to be just </w:t>
+      </w:r>
+      <w:r>
+        <w:t>HTML, JavaScript and CSS. This is where we have web socket</w:t>
+      </w:r>
+      <w:r>
+        <w:t xml:space="preserve"> API</w:t>
+      </w:r>
+      <w:r>
+        <w:t>. T</w:t>
+      </w:r>
+      <w:r>
+        <w:t xml:space="preserve">he Web socket API is the </w:t>
+      </w:r>
+      <w:r>
+        <w:t>JavaScript</w:t>
+      </w:r>
+      <w:r>
+        <w:t xml:space="preserve"> portion.</w:t>
+      </w:r>
+    </w:p>
+    <w:p>
+      <w:pPr>
+        <w:pStyle w:val="ListParagraph"/>
+        <w:numPr>
+          <w:ilvl w:val="0"/>
+          <w:numId w:val="8"/>
+        </w:numPr>
+      </w:pPr>
+      <w:r>
+        <w:t>Server – For that, we will have Node. The server has no idea that web socket API exists.</w:t>
       </w:r>
       <w:r>
         <w:t xml:space="preserve"> </w:t>
       </w:r>
       <w:r>
-        <w:t xml:space="preserve">is created and once that request is done, the HTTP connection is </w:t>
-      </w:r>
-      <w:r>
-        <w:t>disconnected.</w:t>
-      </w:r>
-      <w:r>
-        <w:t xml:space="preserve"> However w</w:t>
-      </w:r>
-      <w:r>
-        <w:t>ith Web sockets and socket IO</w:t>
-      </w:r>
-      <w:r>
-        <w:t>, TC</w:t>
-      </w:r>
-      <w:r>
-        <w:t>P</w:t>
-      </w:r>
-      <w:r>
-        <w:t xml:space="preserve"> connection</w:t>
-      </w:r>
-      <w:r>
-        <w:t xml:space="preserve"> is going to remain open and you've got all those layers working</w:t>
+        <w:rPr>
+          <w:b/>
+        </w:rPr>
+        <w:t>(Server doesn’t know about web sockets).</w:t>
+      </w:r>
+      <w:r>
+        <w:rPr>
+          <w:b/>
+        </w:rPr>
+        <w:t xml:space="preserve"> It just knows about sockets.</w:t>
+      </w:r>
+      <w:r>
+        <w:t xml:space="preserve"> It just knows how to deal with the transmission of network traffic.</w:t>
+      </w:r>
+    </w:p>
+    <w:p>
+      <w:pPr>
+        <w:pStyle w:val="ListParagraph"/>
+        <w:numPr>
+          <w:ilvl w:val="0"/>
+          <w:numId w:val="8"/>
+        </w:numPr>
+      </w:pPr>
+      <w:r>
+        <w:t>So something has to act as a translator between client and the server because the connection between the two of them is going to use a protocol called WS instead of HTTP.</w:t>
+      </w:r>
+    </w:p>
+    <w:p>
+      <w:pPr>
+        <w:pStyle w:val="ListParagraph"/>
+        <w:numPr>
+          <w:ilvl w:val="0"/>
+          <w:numId w:val="8"/>
+        </w:numPr>
+      </w:pPr>
+      <w:r>
+        <w:t>The WS protocol needs something at server side to be able to translate between the web socket (client) way of communicating and the (node) server way of communicating.</w:t>
       </w:r>
       <w:r>
         <w:t xml:space="preserve"> </w:t>
       </w:r>
       <w:r>
-        <w:t>together to make this magic happen.</w:t>
-      </w:r>
-    </w:p>
+        <w:t>Th</w:t>
+      </w:r>
+      <w:r>
+        <w:t>e</w:t>
+      </w:r>
+      <w:r>
+        <w:t xml:space="preserve"> server way of communicating </w:t>
+      </w:r>
+      <w:r>
+        <w:t>is going to be either the web socket module or the socket IO module.</w:t>
+      </w:r>
+    </w:p>
+    <w:p>
+      <w:pPr>
+        <w:pStyle w:val="ListParagraph"/>
+        <w:numPr>
+          <w:ilvl w:val="0"/>
+          <w:numId w:val="8"/>
+        </w:numPr>
+      </w:pPr>
+      <w:r>
+        <w:t xml:space="preserve">The node module at server side is going to be the interpreter between the (network) socket and the </w:t>
+      </w:r>
+      <w:r>
+        <w:t>JavaScript</w:t>
+      </w:r>
+      <w:r>
+        <w:t xml:space="preserve"> web socket.</w:t>
+      </w:r>
+    </w:p>
+    <w:p/>
     <w:p>
       <w:pPr>
         <w:pStyle w:val="Heading2"/>
       </w:pPr>
-      <w:r>
-        <w:t xml:space="preserve">HTTP </w:t>
-      </w:r>
-      <w:proofErr w:type="spellStart"/>
-      <w:r>
-        <w:t>vs</w:t>
-      </w:r>
-      <w:proofErr w:type="spellEnd"/>
-      <w:r>
-        <w:t xml:space="preserve"> Web sockets</w:t>
-      </w:r>
-    </w:p>
-    <w:p>
-      <w:pPr>
-        <w:pStyle w:val="ListParagraph"/>
-        <w:numPr>
-          <w:ilvl w:val="0"/>
-          <w:numId w:val="8"/>
-        </w:numPr>
-      </w:pPr>
-      <w:r>
-        <w:t xml:space="preserve">Web sockets is the native JavaScript technology. </w:t>
-      </w:r>
-    </w:p>
-    <w:p>
-      <w:pPr>
-        <w:pStyle w:val="ListParagraph"/>
-        <w:numPr>
-          <w:ilvl w:val="0"/>
-          <w:numId w:val="8"/>
-        </w:numPr>
-      </w:pPr>
-      <w:r>
-        <w:t>Web sockets is just a precursor for socket I</w:t>
-      </w:r>
-      <w:r>
-        <w:t>o</w:t>
-      </w:r>
-      <w:r>
-        <w:t xml:space="preserve"> which is going to use the web socket API.</w:t>
-      </w:r>
-    </w:p>
-    <w:p>
-      <w:pPr>
-        <w:pStyle w:val="ListParagraph"/>
-        <w:numPr>
-          <w:ilvl w:val="0"/>
-          <w:numId w:val="8"/>
-        </w:numPr>
-      </w:pPr>
-      <w:r>
-        <w:t xml:space="preserve">When we use web sockets, we're going to have two different players. </w:t>
-      </w:r>
-    </w:p>
-    <w:p>
-      <w:pPr>
-        <w:pStyle w:val="ListParagraph"/>
-        <w:numPr>
-          <w:ilvl w:val="0"/>
-          <w:numId w:val="8"/>
-        </w:numPr>
-      </w:pPr>
-      <w:r>
-        <w:t xml:space="preserve">Client – </w:t>
-      </w:r>
-      <w:r>
-        <w:t xml:space="preserve">We're going to have a client and the client is going to be just </w:t>
-      </w:r>
-      <w:r>
-        <w:t>HTML, JavaScript and CSS. This is where we have web socket</w:t>
-      </w:r>
-      <w:r>
-        <w:t xml:space="preserve"> API</w:t>
-      </w:r>
-      <w:r>
-        <w:t>. T</w:t>
-      </w:r>
-      <w:r>
-        <w:t xml:space="preserve">he Web socket API is the </w:t>
-      </w:r>
-      <w:r>
-        <w:t>JavaScript</w:t>
-      </w:r>
-      <w:r>
-        <w:t xml:space="preserve"> portion.</w:t>
-      </w:r>
-    </w:p>
-    <w:p>
-      <w:pPr>
-        <w:pStyle w:val="ListParagraph"/>
-        <w:numPr>
-          <w:ilvl w:val="0"/>
-          <w:numId w:val="8"/>
-        </w:numPr>
-      </w:pPr>
-      <w:r>
-        <w:t>Server – For that, we will have Node. The server has no idea that web socket API exists.</w:t>
-      </w:r>
-      <w:r>
-        <w:t xml:space="preserve"> </w:t>
-      </w:r>
-      <w:r>
-        <w:rPr>
-          <w:b/>
-        </w:rPr>
-        <w:t>(Server doesn’t know about web sockets).</w:t>
-      </w:r>
-      <w:r>
-        <w:rPr>
-          <w:b/>
-        </w:rPr>
-        <w:t xml:space="preserve"> It just knows about sockets.</w:t>
-      </w:r>
-      <w:r>
-        <w:t xml:space="preserve"> It just knows how to deal with the transmission of network traffic.</w:t>
-      </w:r>
-    </w:p>
-    <w:p>
-      <w:pPr>
-        <w:pStyle w:val="ListParagraph"/>
-        <w:numPr>
-          <w:ilvl w:val="0"/>
-          <w:numId w:val="8"/>
-        </w:numPr>
-      </w:pPr>
-      <w:r>
-        <w:t>So something has to act as a translator between client and the server because the connection between the two of them is going to use a protocol called WS instead of HTTP.</w:t>
-      </w:r>
-    </w:p>
-    <w:p>
-      <w:pPr>
-        <w:pStyle w:val="ListParagraph"/>
-        <w:numPr>
-          <w:ilvl w:val="0"/>
-          <w:numId w:val="8"/>
-        </w:numPr>
-      </w:pPr>
-      <w:r>
-        <w:t>The WS protocol needs something at server side to be able to translate between the web socket (client) way of communicating and the (node) server way of communicating.</w:t>
-      </w:r>
-      <w:r>
-        <w:t xml:space="preserve"> </w:t>
-      </w:r>
-      <w:r>
-        <w:t>Th</w:t>
-      </w:r>
-      <w:r>
-        <w:t>e</w:t>
-      </w:r>
-      <w:r>
-        <w:t xml:space="preserve"> server way of communicating </w:t>
-      </w:r>
-      <w:r>
-        <w:t>is going to be either the web socket module or the socket IO module.</w:t>
-      </w:r>
-    </w:p>
-    <w:p>
-      <w:pPr>
-        <w:pStyle w:val="ListParagraph"/>
-        <w:numPr>
-          <w:ilvl w:val="0"/>
-          <w:numId w:val="8"/>
-        </w:numPr>
-      </w:pPr>
-      <w:r>
-        <w:t xml:space="preserve">The node module at server side is going to be the interpreter between the (network) socket and the </w:t>
-      </w:r>
-      <w:r>
-        <w:t>JavaScript</w:t>
-      </w:r>
-      <w:r>
-        <w:t xml:space="preserve"> web socket.</w:t>
-      </w:r>
-    </w:p>
-    <w:p/>
-    <w:p>
-      <w:pPr>
-        <w:pStyle w:val="Heading2"/>
-      </w:pPr>
-      <w:r>
-        <w:lastRenderedPageBreak/>
+      <w:bookmarkStart w:id="10" w:name="_Toc60666863"/>
+      <w:r>
         <w:t>Short Overview of Native Web Sockets</w:t>
       </w:r>
+      <w:bookmarkEnd w:id="10"/>
     </w:p>
     <w:p>
       <w:pPr>
@@ -1631,6 +4097,7 @@
         </w:numPr>
       </w:pPr>
       <w:r>
+        <w:lastRenderedPageBreak/>
         <w:t xml:space="preserve">The </w:t>
       </w:r>
       <w:proofErr w:type="spellStart"/>
@@ -1780,15 +4247,18 @@
       <w:pPr>
         <w:pStyle w:val="Heading1"/>
       </w:pPr>
+      <w:bookmarkStart w:id="11" w:name="_Toc60666864"/>
       <w:r>
         <w:lastRenderedPageBreak/>
         <w:t>Socket.IO 101</w:t>
       </w:r>
+      <w:bookmarkEnd w:id="11"/>
     </w:p>
     <w:p>
       <w:pPr>
         <w:pStyle w:val="Heading2"/>
       </w:pPr>
+      <w:bookmarkStart w:id="12" w:name="_Toc60666865"/>
       <w:r>
         <w:t xml:space="preserve">The Basics and Socket.IO </w:t>
       </w:r>
@@ -1800,6 +4270,7 @@
       <w:r>
         <w:t xml:space="preserve"> WS</w:t>
       </w:r>
+      <w:bookmarkEnd w:id="12"/>
     </w:p>
     <w:p>
       <w:pPr>
@@ -1949,9 +4420,11 @@
       <w:pPr>
         <w:pStyle w:val="Heading2"/>
       </w:pPr>
+      <w:bookmarkStart w:id="13" w:name="_Toc60666866"/>
       <w:r>
         <w:t>Why Socket.io</w:t>
       </w:r>
+      <w:bookmarkEnd w:id="13"/>
     </w:p>
     <w:p>
       <w:pPr>
@@ -2043,6 +4516,7 @@
       <w:pPr>
         <w:pStyle w:val="Heading3"/>
       </w:pPr>
+      <w:bookmarkStart w:id="14" w:name="_Toc60666867"/>
       <w:r>
         <w:t>Problems with</w:t>
       </w:r>
@@ -2073,6 +4547,7 @@
       <w:r>
         <w:t>)</w:t>
       </w:r>
+      <w:bookmarkEnd w:id="14"/>
     </w:p>
     <w:p>
       <w:pPr>
@@ -2141,9 +4616,11 @@
       <w:pPr>
         <w:pStyle w:val="Heading3"/>
       </w:pPr>
+      <w:bookmarkStart w:id="15" w:name="_Toc60666868"/>
       <w:r>
         <w:t>Socket.IO</w:t>
       </w:r>
+      <w:bookmarkEnd w:id="15"/>
     </w:p>
     <w:p>
       <w:pPr>
@@ -2236,6 +4713,7 @@
       <w:pPr>
         <w:pStyle w:val="Heading3"/>
       </w:pPr>
+      <w:bookmarkStart w:id="16" w:name="_Toc60666869"/>
       <w:r>
         <w:t xml:space="preserve">Quick analogy to understand difference between Socket.io and </w:t>
       </w:r>
@@ -2243,6 +4721,7 @@
       <w:r>
         <w:t>WebSocket</w:t>
       </w:r>
+      <w:bookmarkEnd w:id="16"/>
       <w:proofErr w:type="spellEnd"/>
     </w:p>
     <w:p>
@@ -2273,9 +4752,11 @@
       <w:pPr>
         <w:pStyle w:val="Heading3"/>
       </w:pPr>
+      <w:bookmarkStart w:id="17" w:name="_Toc60666870"/>
       <w:r>
         <w:t>Use cases for Socket.io</w:t>
       </w:r>
+      <w:bookmarkEnd w:id="17"/>
     </w:p>
     <w:p>
       <w:pPr>
@@ -2382,9 +4863,11 @@
       <w:pPr>
         <w:pStyle w:val="Heading3"/>
       </w:pPr>
+      <w:bookmarkStart w:id="18" w:name="_Toc60666871"/>
       <w:r>
         <w:t>Main Features of Socket.io</w:t>
       </w:r>
+      <w:bookmarkEnd w:id="18"/>
     </w:p>
     <w:p>
       <w:pPr>
@@ -2410,9 +4893,11 @@
       <w:pPr>
         <w:pStyle w:val="Heading3"/>
       </w:pPr>
+      <w:bookmarkStart w:id="19" w:name="_Toc60666872"/>
       <w:r>
         <w:t>What Socket.io is NOT</w:t>
       </w:r>
+      <w:bookmarkEnd w:id="19"/>
     </w:p>
     <w:p>
       <w:pPr>
@@ -2462,10 +4947,12 @@
       <w:pPr>
         <w:pStyle w:val="Heading2"/>
       </w:pPr>
+      <w:bookmarkStart w:id="20" w:name="_Toc60666873"/>
       <w:r>
         <w:lastRenderedPageBreak/>
         <w:t>In a nutshell</w:t>
       </w:r>
+      <w:bookmarkEnd w:id="20"/>
     </w:p>
     <w:p>
       <w:pPr>
@@ -2552,17 +5039,21 @@
       <w:pPr>
         <w:pStyle w:val="Heading2"/>
       </w:pPr>
+      <w:bookmarkStart w:id="21" w:name="_Toc60666874"/>
       <w:r>
         <w:t>Small Chat App</w:t>
       </w:r>
+      <w:bookmarkEnd w:id="21"/>
     </w:p>
     <w:p>
       <w:pPr>
         <w:pStyle w:val="Heading3"/>
       </w:pPr>
+      <w:bookmarkStart w:id="22" w:name="_Toc60666875"/>
       <w:r>
         <w:t>Server API</w:t>
       </w:r>
+      <w:bookmarkEnd w:id="22"/>
     </w:p>
     <w:p>
       <w:pPr>
@@ -2709,9 +5200,11 @@
       <w:pPr>
         <w:pStyle w:val="Heading3"/>
       </w:pPr>
+      <w:bookmarkStart w:id="23" w:name="_Toc60666876"/>
       <w:r>
         <w:t>Client API</w:t>
       </w:r>
+      <w:bookmarkEnd w:id="23"/>
     </w:p>
     <w:p>
       <w:pPr>
@@ -2740,9 +5233,11 @@
       <w:pPr>
         <w:pStyle w:val="Heading3"/>
       </w:pPr>
+      <w:bookmarkStart w:id="24" w:name="_Toc60666877"/>
       <w:r>
         <w:t>Simple Chat Application</w:t>
       </w:r>
+      <w:bookmarkEnd w:id="24"/>
     </w:p>
     <w:p>
       <w:pPr>
@@ -2773,18 +5268,22 @@
       <w:pPr>
         <w:pStyle w:val="Heading1"/>
       </w:pPr>
+      <w:bookmarkStart w:id="25" w:name="_Toc60666878"/>
       <w:r>
         <w:lastRenderedPageBreak/>
         <w:t>Socket.IO 201</w:t>
       </w:r>
+      <w:bookmarkEnd w:id="25"/>
     </w:p>
     <w:p>
       <w:pPr>
         <w:pStyle w:val="Heading2"/>
       </w:pPr>
+      <w:bookmarkStart w:id="26" w:name="_Toc60666879"/>
       <w:r>
         <w:t>Namespaces</w:t>
       </w:r>
+      <w:bookmarkEnd w:id="26"/>
     </w:p>
     <w:p>
       <w:pPr>
@@ -3087,10 +5586,12 @@
       <w:pPr>
         <w:pStyle w:val="Heading3"/>
       </w:pPr>
+      <w:bookmarkStart w:id="27" w:name="_Toc60666880"/>
       <w:r>
         <w:lastRenderedPageBreak/>
         <w:t>Summary</w:t>
       </w:r>
+      <w:bookmarkEnd w:id="27"/>
     </w:p>
     <w:p>
       <w:pPr>
@@ -3210,9 +5711,11 @@
       <w:pPr>
         <w:pStyle w:val="Heading2"/>
       </w:pPr>
+      <w:bookmarkStart w:id="28" w:name="_Toc60666881"/>
       <w:r>
         <w:t>Rooms</w:t>
       </w:r>
+      <w:bookmarkEnd w:id="28"/>
     </w:p>
     <w:p>
       <w:pPr>
@@ -3330,6 +5833,7 @@
           <w:rFonts w:eastAsia="Times New Roman"/>
         </w:rPr>
       </w:pPr>
+      <w:bookmarkStart w:id="29" w:name="_Toc60666882"/>
       <w:r>
         <w:rPr>
           <w:rFonts w:eastAsia="Times New Roman"/>
@@ -3357,6 +5861,7 @@
         </w:rPr>
         <w:t xml:space="preserve"> (Server Only)</w:t>
       </w:r>
+      <w:bookmarkEnd w:id="29"/>
     </w:p>
     <w:p>
       <w:pPr>
@@ -3379,9 +5884,11 @@
       <w:pPr>
         <w:pStyle w:val="Heading3"/>
       </w:pPr>
+      <w:bookmarkStart w:id="30" w:name="_Toc60666883"/>
       <w:r>
         <w:t>Socket (Server) Class</w:t>
       </w:r>
+      <w:bookmarkEnd w:id="30"/>
     </w:p>
     <w:p>
       <w:pPr>
@@ -4058,12 +6565,14 @@
           <w:rFonts w:eastAsia="Times New Roman"/>
         </w:rPr>
       </w:pPr>
+      <w:bookmarkStart w:id="31" w:name="_Toc60666884"/>
       <w:r>
         <w:rPr>
           <w:rFonts w:eastAsia="Times New Roman"/>
         </w:rPr>
         <w:t>Namespace</w:t>
       </w:r>
+      <w:bookmarkEnd w:id="31"/>
     </w:p>
     <w:p>
       <w:pPr>
@@ -4621,10 +7130,12 @@
       <w:pPr>
         <w:pStyle w:val="Heading2"/>
       </w:pPr>
+      <w:bookmarkStart w:id="32" w:name="_Toc60666885"/>
       <w:r>
         <w:lastRenderedPageBreak/>
         <w:t>Multiplayer Video Game (e.g. agar.io)</w:t>
       </w:r>
+      <w:bookmarkEnd w:id="32"/>
     </w:p>
     <w:p>
       <w:pPr>
@@ -4650,56 +7161,47 @@
         <w:t>Modern videogames need to operate between 30 frames per second and 60 frames per second.</w:t>
       </w:r>
       <w:r>
+        <w:t xml:space="preserve"> That means for 30 fps, we need to send out 1 frame every 0.033 seconds. And if we do 60 fps, we need to send out 1 frame every 0.016 seconds</w:t>
+      </w:r>
+      <w:r>
+        <w:t>.</w:t>
+      </w:r>
+    </w:p>
+    <w:p>
+      <w:pPr>
+        <w:pStyle w:val="ListParagraph"/>
+        <w:numPr>
+          <w:ilvl w:val="0"/>
+          <w:numId w:val="23"/>
+        </w:numPr>
+      </w:pPr>
+      <w:r>
+        <w:t>A</w:t>
+      </w:r>
+      <w:r>
+        <w:t>nd a frame is going to require updating the client with what's happened everywhere else and it's going to be updating the server with what has happened on this client.</w:t>
+      </w:r>
+      <w:r>
+        <w:t xml:space="preserve"> So with 30 fps setting, we need to send (33 x 2</w:t>
+      </w:r>
+      <w:r>
+        <w:t xml:space="preserve"> x n</w:t>
+      </w:r>
+      <w:r>
+        <w:t xml:space="preserve">) messages </w:t>
+      </w:r>
+      <w:r>
+        <w:t xml:space="preserve">where 2 </w:t>
+      </w:r>
+      <w:r>
+        <w:t xml:space="preserve">because it has to go both ways, that is it has to come from the client to the server and from the server </w:t>
+      </w:r>
+      <w:r>
+        <w:t>to the client, and ‘n’ means number of clients.</w:t>
+      </w:r>
+      <w:r>
         <w:t xml:space="preserve"> </w:t>
       </w:r>
-      <w:r>
-        <w:t>That means</w:t>
-      </w:r>
-      <w:r>
-        <w:t xml:space="preserve"> for 30 fps,</w:t>
-      </w:r>
-      <w:r>
-        <w:t xml:space="preserve"> we need to send out </w:t>
-      </w:r>
-      <w:r>
-        <w:t>1</w:t>
-      </w:r>
-      <w:r>
-        <w:t xml:space="preserve"> frame every </w:t>
-      </w:r>
-      <w:r>
-        <w:t>0.033</w:t>
-      </w:r>
-      <w:r>
-        <w:t xml:space="preserve"> seconds.</w:t>
-      </w:r>
-      <w:r>
-        <w:t xml:space="preserve"> </w:t>
-      </w:r>
-      <w:r>
-        <w:t xml:space="preserve">And if we do 60 </w:t>
-      </w:r>
-      <w:r>
-        <w:t>fps,</w:t>
-      </w:r>
-      <w:r>
-        <w:t xml:space="preserve"> we need to send out </w:t>
-      </w:r>
-      <w:r>
-        <w:t>1</w:t>
-      </w:r>
-      <w:r>
-        <w:t xml:space="preserve"> frame every </w:t>
-      </w:r>
-      <w:r>
-        <w:t>0.016</w:t>
-      </w:r>
-      <w:r>
-        <w:t xml:space="preserve"> seconds</w:t>
-      </w:r>
-      <w:r>
-        <w:t>.</w:t>
-      </w:r>
     </w:p>
     <w:p>
       <w:pPr>
@@ -4710,63 +7212,6 @@
         </w:numPr>
       </w:pPr>
       <w:r>
-        <w:t>A</w:t>
-      </w:r>
-      <w:r>
-        <w:t>nd a</w:t>
-      </w:r>
-      <w:r>
-        <w:t xml:space="preserve"> </w:t>
-      </w:r>
-      <w:r>
-        <w:t>frame is going to require updating the client with what's happened everywhere else and it's going to</w:t>
-      </w:r>
-      <w:r>
-        <w:t xml:space="preserve"> </w:t>
-      </w:r>
-      <w:r>
-        <w:t>be updating the server with what has happened on this client.</w:t>
-      </w:r>
-      <w:r>
-        <w:t xml:space="preserve"> So with 30 fps setting, we need to send (33 x 2</w:t>
-      </w:r>
-      <w:r>
-        <w:t xml:space="preserve"> x n</w:t>
-      </w:r>
-      <w:r>
-        <w:t xml:space="preserve">) messages </w:t>
-      </w:r>
-      <w:r>
-        <w:t xml:space="preserve">where 2 </w:t>
-      </w:r>
-      <w:r>
-        <w:t>because it has to go both ways</w:t>
-      </w:r>
-      <w:r>
-        <w:t>, that is it has</w:t>
-      </w:r>
-      <w:r>
-        <w:t xml:space="preserve"> to come from the client to the server and from the server</w:t>
-      </w:r>
-      <w:r>
-        <w:t xml:space="preserve"> </w:t>
-      </w:r>
-      <w:r>
-        <w:t>to the client, and ‘n’ means number of clients.</w:t>
-      </w:r>
-      <w:r>
-        <w:t xml:space="preserve"> </w:t>
-      </w:r>
-    </w:p>
-    <w:p>
-      <w:pPr>
-        <w:pStyle w:val="ListParagraph"/>
-        <w:numPr>
-          <w:ilvl w:val="0"/>
-          <w:numId w:val="23"/>
-        </w:numPr>
-      </w:pPr>
-      <w:r>
         <w:t xml:space="preserve">For instance, with 4 clients and 30 fps setting, we will have to send 33 x 2 x 4 = </w:t>
       </w:r>
       <w:r>
@@ -4776,46 +7221,7 @@
         <w:t xml:space="preserve"> messages per second.</w:t>
       </w:r>
       <w:r>
-        <w:t xml:space="preserve"> </w:t>
-      </w:r>
-      <w:r>
-        <w:t>We're going to have 264 messages per second set back and forth acros</w:t>
-      </w:r>
-      <w:r>
-        <w:t>s TC</w:t>
-      </w:r>
-      <w:r>
-        <w:t>P.</w:t>
-      </w:r>
-      <w:r>
-        <w:t xml:space="preserve"> </w:t>
-      </w:r>
-      <w:r>
-        <w:t>Now your internet connection is probably fast and your computer is fast but we have a big job to make</w:t>
-      </w:r>
-      <w:r>
-        <w:t xml:space="preserve"> </w:t>
-      </w:r>
-      <w:r>
-        <w:t>sure that those are absolutely as optimal as possible</w:t>
-      </w:r>
-      <w:r>
-        <w:t>. T</w:t>
-      </w:r>
-      <w:r>
-        <w:t>his is a very different concern than we had in</w:t>
-      </w:r>
-      <w:r>
-        <w:t xml:space="preserve"> </w:t>
-      </w:r>
-      <w:r>
-        <w:t>the slack</w:t>
-      </w:r>
-      <w:r>
-        <w:t>/chat</w:t>
-      </w:r>
-      <w:r>
-        <w:t xml:space="preserve"> client.</w:t>
+        <w:t xml:space="preserve"> We're going to have 264 messages per second set back and forth across TCP. Now your internet connection is probably fast and your computer is fast but we have a big job to make sure that those are absolutely as optimal as possible. This is a very different concern than we had in the slack/chat client.</w:t>
       </w:r>
     </w:p>
     <w:p>
@@ -4871,22 +7277,7 @@
         </w:numPr>
       </w:pPr>
       <w:r>
-        <w:t>Send out where the orbs are. T</w:t>
-      </w:r>
-      <w:r>
-        <w:t>hat information is going to need to be sent out because every player is</w:t>
-      </w:r>
-      <w:r>
-        <w:t xml:space="preserve"> </w:t>
-      </w:r>
-      <w:r>
-        <w:t>going to need to draw them every single frame 33 times per second because that's how that's how games</w:t>
-      </w:r>
-      <w:r>
-        <w:t xml:space="preserve"> </w:t>
-      </w:r>
-      <w:r>
-        <w:t>work too.</w:t>
+        <w:t>Send out where the orbs are. That information is going to need to be sent out because every player is going to need to draw them every single frame 33 times per second because that's how that's how games work too.</w:t>
       </w:r>
     </w:p>
     <w:p>
@@ -4904,16 +7295,7 @@
         <w:t>need to know where all of the players are because they unlike the orbs can actually move.</w:t>
       </w:r>
       <w:r>
-        <w:t xml:space="preserve"> </w:t>
-      </w:r>
-      <w:r>
-        <w:t>So we're going to need to communicate that every single frame because the players are constantly moving</w:t>
-      </w:r>
-      <w:r>
-        <w:t xml:space="preserve"> </w:t>
-      </w:r>
-      <w:r>
-        <w:t>and they're moving again at 30 frames per second.</w:t>
+        <w:t xml:space="preserve"> So we're going to need to communicate that every single frame because the players are constantly moving and they're moving again at 30 frames per second.</w:t>
       </w:r>
     </w:p>
     <w:p>
@@ -4925,34 +7307,7 @@
         </w:numPr>
       </w:pPr>
       <w:r>
-        <w:t>W</w:t>
-      </w:r>
-      <w:r>
-        <w:t>e're going to need to know if there were any collisions.</w:t>
-      </w:r>
-      <w:r>
-        <w:t xml:space="preserve"> Player to player, Player to orb, that is, d</w:t>
-      </w:r>
-      <w:r>
-        <w:t>id som</w:t>
-      </w:r>
-      <w:r>
-        <w:t>ebody run into somebody else or</w:t>
-      </w:r>
-      <w:r>
-        <w:t xml:space="preserve"> did this player consume this player or did this player consume this or</w:t>
-      </w:r>
-      <w:r>
-        <w:t>b. W</w:t>
-      </w:r>
-      <w:r>
-        <w:t>e're going to have to check</w:t>
-      </w:r>
-      <w:r>
-        <w:t xml:space="preserve"> </w:t>
-      </w:r>
-      <w:r>
-        <w:t>for that every single frame.</w:t>
+        <w:t>We're going to need to know if there were any collisions. Player to player, Player to orb, that is, did somebody run into somebody else or did this player consume this player or did this player consume this orb. We're going to have to check for that every single frame.</w:t>
       </w:r>
     </w:p>
     <w:p>
@@ -4964,13 +7319,7 @@
         </w:numPr>
       </w:pPr>
       <w:r>
-        <w:t>We're going to need to keep track of which direction a given player wants to go.</w:t>
-      </w:r>
-      <w:r>
-        <w:t xml:space="preserve"> </w:t>
-      </w:r>
-      <w:r>
-        <w:t>So that's going to be just a mouse event that's going to happen on the client.</w:t>
+        <w:t>We're going to need to keep track of which direction a given player wants to go. So that's going to be just a mouse event that's going to happen on the client.</w:t>
       </w:r>
     </w:p>
     <w:p>
@@ -4992,10 +7341,12 @@
       <w:pPr>
         <w:pStyle w:val="Heading3"/>
       </w:pPr>
+      <w:bookmarkStart w:id="33" w:name="_Toc60666886"/>
       <w:r>
         <w:lastRenderedPageBreak/>
         <w:t>Things to keep in mind while designing Multi-player games</w:t>
       </w:r>
+      <w:bookmarkEnd w:id="33"/>
     </w:p>
     <w:p>
       <w:pPr>
@@ -5006,49 +7357,7 @@
         </w:numPr>
       </w:pPr>
       <w:r>
-        <w:t xml:space="preserve">The </w:t>
-      </w:r>
-      <w:r>
-        <w:t>client</w:t>
-      </w:r>
-      <w:r>
-        <w:t xml:space="preserve"> is going to have to actually draw all of the players and all of the orbs in their correct</w:t>
-      </w:r>
-      <w:r>
-        <w:t xml:space="preserve"> </w:t>
-      </w:r>
-      <w:r>
-        <w:t>spots 30 or 60 frames per second or something in between.</w:t>
-      </w:r>
-      <w:r>
-        <w:t xml:space="preserve"> </w:t>
-      </w:r>
-      <w:r>
-        <w:t>And the client is going to have to listen for all mouse movement so that it can change the direction</w:t>
-      </w:r>
-      <w:r>
-        <w:t xml:space="preserve"> </w:t>
-      </w:r>
-      <w:r>
-        <w:t>if need be.</w:t>
-      </w:r>
-      <w:r>
-        <w:t xml:space="preserve"> </w:t>
-      </w:r>
-      <w:r>
-        <w:t xml:space="preserve">But we can't have the client deciding where to draw players or checking collisions on the </w:t>
-      </w:r>
-      <w:r>
-        <w:t>other</w:t>
-      </w:r>
-      <w:r>
-        <w:t xml:space="preserve"> system.</w:t>
-      </w:r>
-      <w:r>
-        <w:t xml:space="preserve"> </w:t>
-      </w:r>
-      <w:r>
-        <w:t xml:space="preserve">We have to control them in the server because if you had a player with even a little bit of </w:t>
+        <w:t xml:space="preserve">The client is going to have to actually draw all of the players and all of the orbs in their correct spots 30 or 60 frames per second or something in between. And the client is going to have to listen for all mouse movement so that it can change the direction if need be. But we can't have the client deciding where to draw players or checking collisions on the other system. We have to control them in the server because if you had a player with even a little bit of </w:t>
       </w:r>
       <w:proofErr w:type="spellStart"/>
       <w:r>
@@ -5056,16 +7365,7 @@
       </w:r>
       <w:proofErr w:type="spellEnd"/>
       <w:r>
-        <w:t xml:space="preserve"> </w:t>
-      </w:r>
-      <w:r>
-        <w:t>savvy because start looking through the source code quickly find out where things are happening and</w:t>
-      </w:r>
-      <w:r>
-        <w:t xml:space="preserve"> </w:t>
-      </w:r>
-      <w:r>
-        <w:t>all of a sudden everybody quits the game because it's totally unfair.</w:t>
+        <w:t xml:space="preserve"> savvy because start looking through the source code quickly find out where things are happening and all of a sudden everybody quits the game because it's totally unfair.</w:t>
       </w:r>
     </w:p>
     <w:p>
@@ -5077,43 +7377,7 @@
         </w:numPr>
       </w:pPr>
       <w:r>
-        <w:t xml:space="preserve">The question is </w:t>
-      </w:r>
-      <w:r>
-        <w:t>in our node's server, t</w:t>
-      </w:r>
-      <w:r>
-        <w:t>o all of our clients what needs to happen from the server and what needs to happen from the client</w:t>
-      </w:r>
-      <w:r>
-        <w:t xml:space="preserve"> </w:t>
-      </w:r>
-      <w:r>
-        <w:t>bac</w:t>
-      </w:r>
-      <w:r>
-        <w:t>k to the server what we can put, w</w:t>
-      </w:r>
-      <w:r>
-        <w:t>hat's the least amount we can put in to reduce bandwidth because we're going to have 264 messages passing</w:t>
-      </w:r>
-      <w:r>
-        <w:t xml:space="preserve"> </w:t>
-      </w:r>
-      <w:r>
-        <w:t>back and forth every second.</w:t>
-      </w:r>
-      <w:r>
-        <w:t xml:space="preserve"> </w:t>
-      </w:r>
-      <w:r>
-        <w:t>But we cannot trust the players so we can't let the players decide where they're at and we can't let</w:t>
-      </w:r>
-      <w:r>
-        <w:t xml:space="preserve"> </w:t>
-      </w:r>
-      <w:r>
-        <w:t>the players decide if they collided the server has to do that.</w:t>
+        <w:t>The question is in our node's server, to all of our clients what needs to happen from the server and what needs to happen from the client back to the server what we can put, what's the least amount we can put in to reduce bandwidth because we're going to have 264 messages passing back and forth every second. But we cannot trust the players so we can't let the players decide where they're at and we can't let the players decide if they collided the server has to do that.</w:t>
       </w:r>
     </w:p>
     <w:p>
@@ -5125,22 +7389,7 @@
         </w:numPr>
       </w:pPr>
       <w:r>
-        <w:t>So the client's job at the absolute minimum is going to be to draw everything on the screen based on</w:t>
-      </w:r>
-      <w:r>
-        <w:t xml:space="preserve"> </w:t>
-      </w:r>
-      <w:r>
-        <w:t>where the server tells it the stuff is at and the server's job is going to be to figure out where all</w:t>
-      </w:r>
-      <w:r>
-        <w:t xml:space="preserve"> </w:t>
-      </w:r>
-      <w:r>
-        <w:t>of these things are as infrequently as possible so we can send as little data as possible because we</w:t>
-      </w:r>
-      <w:r>
-        <w:t xml:space="preserve"> </w:t>
+        <w:t xml:space="preserve">So the client's job at the absolute minimum is going to be to draw everything on the screen based on where the server tells it the stuff is at and the server's job is going to be to figure out where all of these things are as infrequently as possible so we can send as little data as possible because we </w:t>
       </w:r>
       <w:proofErr w:type="spellStart"/>
       <w:r>
@@ -5180,12 +7429,14 @@
       <w:pPr>
         <w:pStyle w:val="Heading1"/>
       </w:pPr>
+      <w:bookmarkStart w:id="34" w:name="_Toc60666887"/>
       <w:r>
         <w:t>T</w:t>
       </w:r>
       <w:r>
         <w:t>ips and Tricks</w:t>
       </w:r>
+      <w:bookmarkEnd w:id="34"/>
     </w:p>
     <w:p>
       <w:pPr>
@@ -5298,12 +7549,7 @@
       </w:r>
       <w:proofErr w:type="spellEnd"/>
       <w:r>
-        <w:t xml:space="preserve"> including name, dependencies, scripts, main, etc.</w:t>
-      </w:r>
-      <w:bookmarkStart w:id="0" w:name="_GoBack"/>
-      <w:bookmarkEnd w:id="0"/>
-      <w:r>
-        <w:t xml:space="preserve"> </w:t>
+        <w:t xml:space="preserve"> including name, dependencies, scripts, main, etc. </w:t>
       </w:r>
     </w:p>
     <w:p>
@@ -9485,7 +11731,7 @@
 </file>
 
 <file path=customXml/itemProps1.xml><?xml version="1.0" encoding="utf-8"?>
-<ds:datastoreItem xmlns:ds="http://schemas.openxmlformats.org/officeDocument/2006/customXml" ds:itemID="{6EA2F779-CFF1-4801-9A7F-0F5E270ED5E8}">
+<ds:datastoreItem xmlns:ds="http://schemas.openxmlformats.org/officeDocument/2006/customXml" ds:itemID="{5B50BB65-9985-4262-8B35-E7B48694DDBF}">
   <ds:schemaRefs>
     <ds:schemaRef ds:uri="http://schemas.openxmlformats.org/officeDocument/2006/bibliography"/>
   </ds:schemaRefs>

</xml_diff>